<commit_message>
Added comments to test plan
</commit_message>
<xml_diff>
--- a/TestPlan_StephanieMedina_v1.docx
+++ b/TestPlan_StephanieMedina_v1.docx
@@ -1,6 +1,6 @@
 
 <file path=word/document.xml><?xml version="1.0" encoding="utf-8"?>
-<w:document xmlns:wpc="http://schemas.microsoft.com/office/word/2010/wordprocessingCanvas" xmlns:cx="http://schemas.microsoft.com/office/drawing/2014/chartex" xmlns:cx1="http://schemas.microsoft.com/office/drawing/2015/9/8/chartex" xmlns:cx2="http://schemas.microsoft.com/office/drawing/2015/10/21/chartex" xmlns:cx3="http://schemas.microsoft.com/office/drawing/2016/5/9/chartex" xmlns:cx4="http://schemas.microsoft.com/office/drawing/2016/5/10/chartex" xmlns:cx5="http://schemas.microsoft.com/office/drawing/2016/5/11/chartex" xmlns:cx6="http://schemas.microsoft.com/office/drawing/2016/5/12/chartex" xmlns:cx7="http://schemas.microsoft.com/office/drawing/2016/5/13/chartex" xmlns:cx8="http://schemas.microsoft.com/office/drawing/2016/5/14/chartex" xmlns:mc="http://schemas.openxmlformats.org/markup-compatibility/2006" xmlns:aink="http://schemas.microsoft.com/office/drawing/2016/ink" xmlns:am3d="http://schemas.microsoft.com/office/drawing/2017/model3d" xmlns:o="urn:schemas-microsoft-com:office:office" xmlns:r="http://schemas.openxmlformats.org/officeDocument/2006/relationships" xmlns:m="http://schemas.openxmlformats.org/officeDocument/2006/math" xmlns:v="urn:schemas-microsoft-com:vml" xmlns:wp14="http://schemas.microsoft.com/office/word/2010/wordprocessingDrawing" xmlns:wp="http://schemas.openxmlformats.org/drawingml/2006/wordprocessingDrawing" xmlns:w10="urn:schemas-microsoft-com:office:word" xmlns:w="http://schemas.openxmlformats.org/wordprocessingml/2006/main" xmlns:w14="http://schemas.microsoft.com/office/word/2010/wordml" xmlns:w15="http://schemas.microsoft.com/office/word/2012/wordml" xmlns:w16cid="http://schemas.microsoft.com/office/word/2016/wordml/cid" xmlns:w16se="http://schemas.microsoft.com/office/word/2015/wordml/symex" xmlns:wpg="http://schemas.microsoft.com/office/word/2010/wordprocessingGroup" xmlns:wpi="http://schemas.microsoft.com/office/word/2010/wordprocessingInk" xmlns:wne="http://schemas.microsoft.com/office/word/2006/wordml" xmlns:wps="http://schemas.microsoft.com/office/word/2010/wordprocessingShape" mc:Ignorable="w14 w15 w16se w16cid wp14">
+<w:document xmlns:wpc="http://schemas.microsoft.com/office/word/2010/wordprocessingCanvas" xmlns:cx="http://schemas.microsoft.com/office/drawing/2014/chartex" xmlns:cx1="http://schemas.microsoft.com/office/drawing/2015/9/8/chartex" xmlns:cx2="http://schemas.microsoft.com/office/drawing/2015/10/21/chartex" xmlns:cx3="http://schemas.microsoft.com/office/drawing/2016/5/9/chartex" xmlns:cx4="http://schemas.microsoft.com/office/drawing/2016/5/10/chartex" xmlns:cx5="http://schemas.microsoft.com/office/drawing/2016/5/11/chartex" xmlns:cx6="http://schemas.microsoft.com/office/drawing/2016/5/12/chartex" xmlns:cx7="http://schemas.microsoft.com/office/drawing/2016/5/13/chartex" xmlns:cx8="http://schemas.microsoft.com/office/drawing/2016/5/14/chartex" xmlns:mc="http://schemas.openxmlformats.org/markup-compatibility/2006" xmlns:aink="http://schemas.microsoft.com/office/drawing/2016/ink" xmlns:am3d="http://schemas.microsoft.com/office/drawing/2017/model3d" xmlns:o="urn:schemas-microsoft-com:office:office" xmlns:r="http://schemas.openxmlformats.org/officeDocument/2006/relationships" xmlns:m="http://schemas.openxmlformats.org/officeDocument/2006/math" xmlns:v="urn:schemas-microsoft-com:vml" xmlns:wp14="http://schemas.microsoft.com/office/word/2010/wordprocessingDrawing" xmlns:wp="http://schemas.openxmlformats.org/drawingml/2006/wordprocessingDrawing" xmlns:w10="urn:schemas-microsoft-com:office:word" xmlns:w="http://schemas.openxmlformats.org/wordprocessingml/2006/main" xmlns:w14="http://schemas.microsoft.com/office/word/2010/wordml" xmlns:w15="http://schemas.microsoft.com/office/word/2012/wordml" xmlns:w16cex="http://schemas.microsoft.com/office/word/2018/wordml/cex" xmlns:w16cid="http://schemas.microsoft.com/office/word/2016/wordml/cid" xmlns:w16="http://schemas.microsoft.com/office/word/2018/wordml" xmlns:w16se="http://schemas.microsoft.com/office/word/2015/wordml/symex" xmlns:wpg="http://schemas.microsoft.com/office/word/2010/wordprocessingGroup" xmlns:wpi="http://schemas.microsoft.com/office/word/2010/wordprocessingInk" xmlns:wne="http://schemas.microsoft.com/office/word/2006/wordml" xmlns:wps="http://schemas.microsoft.com/office/word/2010/wordprocessingShape" mc:Ignorable="w14 w15 w16se w16cid w16 w16cex wp14">
   <w:body>
     <w:p>
       <w:pPr>
@@ -978,6 +978,7 @@
       <w:pPr>
         <w:pStyle w:val="Paragraph"/>
       </w:pPr>
+      <w:commentRangeStart w:id="20"/>
       <w:r>
         <w:t>Note: The template presented in this document was taken from:</w:t>
       </w:r>
@@ -1057,6 +1058,13 @@
       </w:r>
       <w:r>
         <w:t xml:space="preserve">.  Upper Saddle River, NJ: Prentice Hall, 1998, p. 365.  </w:t>
+      </w:r>
+      <w:commentRangeEnd w:id="20"/>
+      <w:r>
+        <w:rPr>
+          <w:rStyle w:val="CommentReference"/>
+        </w:rPr>
+        <w:commentReference w:id="20"/>
       </w:r>
     </w:p>
     <w:p>
@@ -4215,8 +4223,8 @@
     <w:p>
       <w:pPr>
         <w:sectPr>
-          <w:headerReference w:type="default" r:id="rId10"/>
-          <w:footerReference w:type="default" r:id="rId11"/>
+          <w:headerReference w:type="default" r:id="rId14"/>
+          <w:footerReference w:type="default" r:id="rId15"/>
           <w:pgSz w:w="12240" w:h="15840" w:code="1"/>
           <w:pgMar w:top="1440" w:right="1440" w:bottom="1440" w:left="1800" w:header="720" w:footer="720" w:gutter="0"/>
           <w:pgNumType w:fmt="lowerRoman"/>
@@ -4231,12 +4239,12 @@
       <w:pPr>
         <w:pStyle w:val="Heading1"/>
       </w:pPr>
-      <w:bookmarkStart w:id="20" w:name="_Toc37254763"/>
+      <w:bookmarkStart w:id="21" w:name="_Toc37254763"/>
       <w:r>
         <w:lastRenderedPageBreak/>
         <w:t>Introduction</w:t>
       </w:r>
-      <w:bookmarkEnd w:id="20"/>
+      <w:bookmarkEnd w:id="21"/>
     </w:p>
     <w:p>
       <w:pPr>
@@ -4259,11 +4267,11 @@
       <w:pPr>
         <w:pStyle w:val="Heading2"/>
       </w:pPr>
-      <w:bookmarkStart w:id="21" w:name="_Toc37254764"/>
+      <w:bookmarkStart w:id="22" w:name="_Toc37254764"/>
       <w:r>
         <w:t>Purpose</w:t>
       </w:r>
-      <w:bookmarkEnd w:id="21"/>
+      <w:bookmarkEnd w:id="22"/>
     </w:p>
     <w:p>
       <w:r>
@@ -4274,11 +4282,11 @@
       <w:pPr>
         <w:pStyle w:val="Heading2"/>
       </w:pPr>
-      <w:bookmarkStart w:id="22" w:name="_Toc37254765"/>
+      <w:bookmarkStart w:id="23" w:name="_Toc37254765"/>
       <w:r>
         <w:t>Scope</w:t>
       </w:r>
-      <w:bookmarkEnd w:id="22"/>
+      <w:bookmarkEnd w:id="23"/>
     </w:p>
     <w:p>
       <w:r>
@@ -4307,11 +4315,11 @@
       <w:pPr>
         <w:pStyle w:val="Heading2"/>
       </w:pPr>
-      <w:bookmarkStart w:id="23" w:name="_Toc37254766"/>
+      <w:bookmarkStart w:id="24" w:name="_Toc37254766"/>
       <w:r>
         <w:t>System Overview</w:t>
       </w:r>
-      <w:bookmarkEnd w:id="23"/>
+      <w:bookmarkEnd w:id="24"/>
     </w:p>
     <w:p>
       <w:r>
@@ -4322,26 +4330,34 @@
       <w:pPr>
         <w:pStyle w:val="Heading2"/>
       </w:pPr>
-      <w:bookmarkStart w:id="24" w:name="_Toc37254767"/>
+      <w:bookmarkStart w:id="25" w:name="_Toc37254767"/>
       <w:r>
         <w:t>Suspension and Exit Criteria</w:t>
       </w:r>
-      <w:bookmarkEnd w:id="24"/>
-    </w:p>
-    <w:p>
+      <w:bookmarkEnd w:id="25"/>
+    </w:p>
+    <w:p>
+      <w:commentRangeStart w:id="26"/>
       <w:r>
         <w:t>The exit criteria for this test plan is if 60% of the test fail, the testing phase should terminate.</w:t>
       </w:r>
+      <w:commentRangeEnd w:id="26"/>
+      <w:r>
+        <w:rPr>
+          <w:rStyle w:val="CommentReference"/>
+        </w:rPr>
+        <w:commentReference w:id="26"/>
+      </w:r>
     </w:p>
     <w:p>
       <w:pPr>
         <w:pStyle w:val="Heading2"/>
       </w:pPr>
-      <w:bookmarkStart w:id="25" w:name="_Toc37254768"/>
+      <w:bookmarkStart w:id="27" w:name="_Toc37254768"/>
       <w:r>
         <w:t>Document Overview</w:t>
       </w:r>
-      <w:bookmarkEnd w:id="25"/>
+      <w:bookmarkEnd w:id="27"/>
     </w:p>
     <w:p>
       <w:pPr>
@@ -4498,11 +4514,11 @@
       <w:pPr>
         <w:pStyle w:val="Heading2"/>
       </w:pPr>
-      <w:bookmarkStart w:id="26" w:name="_Toc37254769"/>
+      <w:bookmarkStart w:id="28" w:name="_Toc37254769"/>
       <w:r>
         <w:t>References</w:t>
       </w:r>
-      <w:bookmarkEnd w:id="26"/>
+      <w:bookmarkEnd w:id="28"/>
     </w:p>
     <w:p>
       <w:pPr>
@@ -4525,7 +4541,7 @@
         </w:rPr>
         <w:t xml:space="preserve">CS5387. (2020, April 5). CS5387/testplangroup3-team4. Retrieved from </w:t>
       </w:r>
-      <w:hyperlink r:id="rId12" w:history="1">
+      <w:hyperlink r:id="rId16" w:history="1">
         <w:r>
           <w:rPr>
             <w:rStyle w:val="Hyperlink"/>
@@ -4553,27 +4569,27 @@
         <w:pStyle w:val="Heading1"/>
         <w:pageBreakBefore w:val="0"/>
       </w:pPr>
-      <w:bookmarkStart w:id="27" w:name="_Toc227033591"/>
+      <w:bookmarkStart w:id="29" w:name="_Toc227033591"/>
       <w:r>
         <w:br w:type="page"/>
       </w:r>
-      <w:bookmarkStart w:id="28" w:name="_Toc37254770"/>
+      <w:bookmarkStart w:id="30" w:name="_Toc37254770"/>
       <w:r>
         <w:lastRenderedPageBreak/>
         <w:t>Test Items and Features</w:t>
       </w:r>
-      <w:bookmarkEnd w:id="27"/>
-      <w:bookmarkEnd w:id="28"/>
+      <w:bookmarkEnd w:id="29"/>
+      <w:bookmarkEnd w:id="30"/>
     </w:p>
     <w:p>
       <w:pPr>
         <w:pStyle w:val="Heading2"/>
       </w:pPr>
-      <w:bookmarkStart w:id="29" w:name="_Toc37254771"/>
+      <w:bookmarkStart w:id="31" w:name="_Toc37254771"/>
       <w:r>
         <w:t>Edit Menu</w:t>
       </w:r>
-      <w:bookmarkEnd w:id="29"/>
+      <w:bookmarkEnd w:id="31"/>
       <w:r>
         <w:t xml:space="preserve"> </w:t>
       </w:r>
@@ -4596,11 +4612,11 @@
       <w:pPr>
         <w:pStyle w:val="Heading3"/>
       </w:pPr>
-      <w:bookmarkStart w:id="30" w:name="_Toc37254772"/>
+      <w:bookmarkStart w:id="32" w:name="_Toc37254772"/>
       <w:r>
         <w:t>Insert</w:t>
       </w:r>
-      <w:bookmarkEnd w:id="30"/>
+      <w:bookmarkEnd w:id="32"/>
       <w:r>
         <w:t xml:space="preserve"> </w:t>
       </w:r>
@@ -4620,11 +4636,11 @@
       <w:pPr>
         <w:pStyle w:val="Heading3"/>
       </w:pPr>
-      <w:bookmarkStart w:id="31" w:name="_Toc37254773"/>
+      <w:bookmarkStart w:id="33" w:name="_Toc37254773"/>
       <w:r>
         <w:t>Delete</w:t>
       </w:r>
-      <w:bookmarkEnd w:id="31"/>
+      <w:bookmarkEnd w:id="33"/>
     </w:p>
     <w:p>
       <w:r>
@@ -4635,11 +4651,11 @@
       <w:pPr>
         <w:pStyle w:val="Heading3"/>
       </w:pPr>
-      <w:bookmarkStart w:id="32" w:name="_Toc37254774"/>
+      <w:bookmarkStart w:id="34" w:name="_Toc37254774"/>
       <w:r>
         <w:t>Copy</w:t>
       </w:r>
-      <w:bookmarkEnd w:id="32"/>
+      <w:bookmarkEnd w:id="34"/>
     </w:p>
     <w:p>
       <w:r>
@@ -4662,11 +4678,11 @@
       <w:pPr>
         <w:pStyle w:val="Heading3"/>
       </w:pPr>
-      <w:bookmarkStart w:id="33" w:name="_Toc37254775"/>
+      <w:bookmarkStart w:id="35" w:name="_Toc37254775"/>
       <w:r>
         <w:t>Paste</w:t>
       </w:r>
-      <w:bookmarkEnd w:id="33"/>
+      <w:bookmarkEnd w:id="35"/>
     </w:p>
     <w:p>
       <w:r>
@@ -4677,32 +4693,43 @@
       <w:pPr>
         <w:pStyle w:val="Heading3"/>
       </w:pPr>
-      <w:bookmarkStart w:id="34" w:name="_Toc37254776"/>
+      <w:bookmarkStart w:id="36" w:name="_Toc37254776"/>
       <w:r>
         <w:t>Drag</w:t>
       </w:r>
       <w:r>
         <w:t xml:space="preserve"> and Drop</w:t>
       </w:r>
-      <w:bookmarkEnd w:id="34"/>
-    </w:p>
-    <w:p>
-      <w:r>
-        <w:t>An additional functionality where if the user does not want to copy and paste, they can drag and drop whatever they want</w:t>
+      <w:bookmarkEnd w:id="36"/>
+    </w:p>
+    <w:p>
+      <w:r>
+        <w:t xml:space="preserve">An additional functionality where if the user does not want to copy and paste, they </w:t>
+      </w:r>
+      <w:commentRangeStart w:id="37"/>
+      <w:r>
+        <w:t>can drag and drop whatever they want</w:t>
       </w:r>
       <w:r>
         <w:t>.</w:t>
       </w:r>
+      <w:commentRangeEnd w:id="37"/>
+      <w:r>
+        <w:rPr>
+          <w:rStyle w:val="CommentReference"/>
+        </w:rPr>
+        <w:commentReference w:id="37"/>
+      </w:r>
     </w:p>
     <w:p>
       <w:pPr>
         <w:pStyle w:val="Heading3"/>
       </w:pPr>
-      <w:bookmarkStart w:id="35" w:name="_Toc37254777"/>
+      <w:bookmarkStart w:id="38" w:name="_Toc37254777"/>
       <w:r>
         <w:t>Undo</w:t>
       </w:r>
-      <w:bookmarkEnd w:id="35"/>
+      <w:bookmarkEnd w:id="38"/>
     </w:p>
     <w:p>
       <w:r>
@@ -4716,11 +4743,11 @@
       <w:pPr>
         <w:pStyle w:val="Heading3"/>
       </w:pPr>
-      <w:bookmarkStart w:id="36" w:name="_Toc37254778"/>
+      <w:bookmarkStart w:id="39" w:name="_Toc37254778"/>
       <w:r>
         <w:t>Highlighting</w:t>
       </w:r>
-      <w:bookmarkEnd w:id="36"/>
+      <w:bookmarkEnd w:id="39"/>
       <w:r>
         <w:t xml:space="preserve"> </w:t>
       </w:r>
@@ -4737,12 +4764,12 @@
       <w:pPr>
         <w:pStyle w:val="Heading1"/>
       </w:pPr>
-      <w:bookmarkStart w:id="37" w:name="_Toc37254779"/>
+      <w:bookmarkStart w:id="40" w:name="_Toc37254779"/>
       <w:r>
         <w:lastRenderedPageBreak/>
         <w:t>Testing Approach</w:t>
       </w:r>
-      <w:bookmarkEnd w:id="37"/>
+      <w:bookmarkEnd w:id="40"/>
     </w:p>
     <w:p/>
     <w:p>
@@ -4753,10 +4780,7 @@
         <w:t xml:space="preserve">edit menu operations. </w:t>
       </w:r>
       <w:r>
-        <w:t>This section’s purpose is to list all the test that are going to be performed.</w:t>
-      </w:r>
-      <w:r>
-        <w:t xml:space="preserve"> </w:t>
+        <w:t xml:space="preserve">This section’s purpose is to list all the test that are going to be performed. </w:t>
       </w:r>
       <w:r>
         <w:t>Table 1</w:t>
@@ -4810,11 +4834,11 @@
         <w:pStyle w:val="Caption"/>
         <w:keepNext/>
       </w:pPr>
-      <w:bookmarkStart w:id="38" w:name="_Ref234215049"/>
+      <w:bookmarkStart w:id="41" w:name="_Ref234215049"/>
       <w:r>
         <w:t>Table 1: Test Plan</w:t>
       </w:r>
-      <w:bookmarkEnd w:id="38"/>
+      <w:bookmarkEnd w:id="41"/>
     </w:p>
     <w:tbl>
       <w:tblPr>
@@ -5574,6 +5598,8 @@
         </w:numPr>
         <w:ind w:left="576" w:hanging="360"/>
       </w:pPr>
+      <w:commentRangeStart w:id="42"/>
+      <w:commentRangeStart w:id="43"/>
       <w:r>
         <w:t xml:space="preserve">~ NOTE: This test case is recommended to test after </w:t>
       </w:r>
@@ -5632,6 +5658,13 @@
       <w:r>
         <w:t>Test Case 4</w:t>
       </w:r>
+      <w:commentRangeEnd w:id="42"/>
+      <w:r>
+        <w:rPr>
+          <w:rStyle w:val="CommentReference"/>
+        </w:rPr>
+        <w:commentReference w:id="42"/>
+      </w:r>
     </w:p>
     <w:p>
       <w:pPr>
@@ -5652,23 +5685,38 @@
         </w:numPr>
         <w:ind w:left="180"/>
       </w:pPr>
+      <w:commentRangeStart w:id="44"/>
       <w:r>
         <w:t>~ NOTE: This test case is recommended to test after Test Case 3 due to the copy and paste function being</w:t>
       </w:r>
       <w:r>
         <w:t xml:space="preserve"> able to assist with this. </w:t>
       </w:r>
+      <w:commentRangeEnd w:id="44"/>
+      <w:r>
+        <w:rPr>
+          <w:rStyle w:val="CommentReference"/>
+        </w:rPr>
+        <w:commentReference w:id="44"/>
+      </w:r>
+      <w:commentRangeEnd w:id="43"/>
+      <w:r>
+        <w:rPr>
+          <w:rStyle w:val="CommentReference"/>
+        </w:rPr>
+        <w:commentReference w:id="43"/>
+      </w:r>
     </w:p>
     <w:p>
       <w:pPr>
         <w:pStyle w:val="Heading1"/>
       </w:pPr>
-      <w:bookmarkStart w:id="39" w:name="_Toc37254780"/>
+      <w:bookmarkStart w:id="45" w:name="_Toc37254780"/>
       <w:r>
         <w:lastRenderedPageBreak/>
         <w:t>Test XX</w:t>
       </w:r>
-      <w:bookmarkEnd w:id="39"/>
+      <w:bookmarkEnd w:id="45"/>
     </w:p>
     <w:p>
       <w:r>
@@ -5729,14 +5777,14 @@
       <w:pPr>
         <w:pStyle w:val="Heading2"/>
       </w:pPr>
-      <w:bookmarkStart w:id="40" w:name="_Toc37254781"/>
+      <w:bookmarkStart w:id="46" w:name="_Toc37254781"/>
       <w:r>
         <w:t xml:space="preserve">Test </w:t>
       </w:r>
       <w:r>
         <w:t>Case 1</w:t>
       </w:r>
-      <w:bookmarkEnd w:id="40"/>
+      <w:bookmarkEnd w:id="46"/>
     </w:p>
     <w:p>
       <w:pPr>
@@ -5761,8 +5809,8 @@
     <w:p>
       <w:pPr>
         <w:sectPr>
-          <w:headerReference w:type="default" r:id="rId13"/>
-          <w:footerReference w:type="default" r:id="rId14"/>
+          <w:headerReference w:type="default" r:id="rId17"/>
+          <w:footerReference w:type="default" r:id="rId18"/>
           <w:type w:val="continuous"/>
           <w:pgSz w:w="12240" w:h="15840" w:code="1"/>
           <w:pgMar w:top="1440" w:right="1440" w:bottom="1440" w:left="1800" w:header="720" w:footer="720" w:gutter="0"/>
@@ -6048,8 +6096,16 @@
           <w:p/>
           <w:p/>
           <w:p>
+            <w:commentRangeStart w:id="47"/>
             <w:r>
               <w:t>Usually you are to select where you want to insert so before selecting insert, select an empty spot</w:t>
+            </w:r>
+            <w:commentRangeEnd w:id="47"/>
+            <w:r>
+              <w:rPr>
+                <w:rStyle w:val="CommentReference"/>
+              </w:rPr>
+              <w:commentReference w:id="47"/>
             </w:r>
           </w:p>
           <w:p/>
@@ -6129,12 +6185,12 @@
       <w:pPr>
         <w:pStyle w:val="Heading2"/>
       </w:pPr>
-      <w:bookmarkStart w:id="41" w:name="_Toc37254782"/>
+      <w:bookmarkStart w:id="48" w:name="_Toc37254782"/>
       <w:r>
         <w:lastRenderedPageBreak/>
         <w:t>Test Case 2</w:t>
       </w:r>
-      <w:bookmarkEnd w:id="41"/>
+      <w:bookmarkEnd w:id="48"/>
     </w:p>
     <w:p>
       <w:pPr>
@@ -6175,8 +6231,8 @@
     <w:p>
       <w:pPr>
         <w:sectPr>
-          <w:headerReference w:type="default" r:id="rId15"/>
-          <w:footerReference w:type="default" r:id="rId16"/>
+          <w:headerReference w:type="default" r:id="rId19"/>
+          <w:footerReference w:type="default" r:id="rId20"/>
           <w:type w:val="continuous"/>
           <w:pgSz w:w="12240" w:h="15840" w:code="1"/>
           <w:pgMar w:top="1440" w:right="1440" w:bottom="1440" w:left="1800" w:header="720" w:footer="720" w:gutter="0"/>
@@ -6218,10 +6274,7 @@
           </w:tcPr>
           <w:p>
             <w:r>
-              <w:t xml:space="preserve">Test No.: </w:t>
-            </w:r>
-            <w:r>
-              <w:t>2</w:t>
+              <w:t>Test No.: 2</w:t>
             </w:r>
           </w:p>
         </w:tc>
@@ -6252,10 +6305,7 @@
               <w:t xml:space="preserve">Test title:  </w:t>
             </w:r>
             <w:r>
-              <w:t xml:space="preserve">Test </w:t>
-            </w:r>
-            <w:r>
-              <w:t>Delete</w:t>
+              <w:t>Test Delete</w:t>
             </w:r>
           </w:p>
           <w:p/>
@@ -6359,13 +6409,7 @@
           <w:p/>
           <w:p>
             <w:r>
-              <w:t xml:space="preserve">Select the </w:t>
-            </w:r>
-            <w:r>
-              <w:t>Delete</w:t>
-            </w:r>
-            <w:r>
-              <w:t xml:space="preserve"> option</w:t>
+              <w:t>Select the Delete option</w:t>
             </w:r>
           </w:p>
           <w:p/>
@@ -6491,11 +6535,19 @@
           <w:p/>
           <w:p/>
           <w:p>
+            <w:commentRangeStart w:id="49"/>
             <w:r>
               <w:t>Usually you are to select wh</w:t>
             </w:r>
             <w:r>
               <w:t>at you want to delete, so before selecting the option select a random row you want to delete</w:t>
+            </w:r>
+            <w:commentRangeEnd w:id="49"/>
+            <w:r>
+              <w:rPr>
+                <w:rStyle w:val="CommentReference"/>
+              </w:rPr>
+              <w:commentReference w:id="49"/>
             </w:r>
           </w:p>
           <w:p/>
@@ -6580,11 +6632,11 @@
       <w:pPr>
         <w:pStyle w:val="Heading2"/>
       </w:pPr>
-      <w:bookmarkStart w:id="42" w:name="_Toc37254783"/>
+      <w:bookmarkStart w:id="50" w:name="_Toc37254783"/>
       <w:r>
         <w:t>Test Plan 3</w:t>
       </w:r>
-      <w:bookmarkEnd w:id="42"/>
+      <w:bookmarkEnd w:id="50"/>
     </w:p>
     <w:p>
       <w:pPr>
@@ -6625,8 +6677,8 @@
     <w:p>
       <w:pPr>
         <w:sectPr>
-          <w:headerReference w:type="default" r:id="rId17"/>
-          <w:footerReference w:type="default" r:id="rId18"/>
+          <w:headerReference w:type="default" r:id="rId21"/>
+          <w:footerReference w:type="default" r:id="rId22"/>
           <w:type w:val="continuous"/>
           <w:pgSz w:w="12240" w:h="15840" w:code="1"/>
           <w:pgMar w:top="1440" w:right="1440" w:bottom="1440" w:left="1800" w:header="720" w:footer="720" w:gutter="0"/>
@@ -6924,6 +6976,7 @@
           <w:p/>
           <w:p/>
           <w:p>
+            <w:commentRangeStart w:id="51"/>
             <w:r>
               <w:t>Usually you are to select w</w:t>
             </w:r>
@@ -6932,6 +6985,13 @@
             </w:r>
             <w:r>
               <w:t>to copy</w:t>
+            </w:r>
+            <w:commentRangeEnd w:id="51"/>
+            <w:r>
+              <w:rPr>
+                <w:rStyle w:val="CommentReference"/>
+              </w:rPr>
+              <w:commentReference w:id="51"/>
             </w:r>
           </w:p>
           <w:p/>
@@ -7012,11 +7072,11 @@
       <w:pPr>
         <w:pStyle w:val="Heading2"/>
       </w:pPr>
-      <w:bookmarkStart w:id="43" w:name="_Toc37254784"/>
+      <w:bookmarkStart w:id="52" w:name="_Toc37254784"/>
       <w:r>
         <w:t>Test Case 4</w:t>
       </w:r>
-      <w:bookmarkEnd w:id="43"/>
+      <w:bookmarkEnd w:id="52"/>
     </w:p>
     <w:p>
       <w:pPr>
@@ -7054,8 +7114,8 @@
     <w:p>
       <w:pPr>
         <w:sectPr>
-          <w:headerReference w:type="default" r:id="rId19"/>
-          <w:footerReference w:type="default" r:id="rId20"/>
+          <w:headerReference w:type="default" r:id="rId23"/>
+          <w:footerReference w:type="default" r:id="rId24"/>
           <w:type w:val="continuous"/>
           <w:pgSz w:w="12240" w:h="15840" w:code="1"/>
           <w:pgMar w:top="1440" w:right="1440" w:bottom="1440" w:left="1800" w:header="720" w:footer="720" w:gutter="0"/>
@@ -7443,14 +7503,14 @@
       <w:pPr>
         <w:pStyle w:val="Heading2"/>
       </w:pPr>
-      <w:bookmarkStart w:id="44" w:name="_Toc37254785"/>
+      <w:bookmarkStart w:id="53" w:name="_Toc37254785"/>
       <w:r>
         <w:t>Test Case</w:t>
       </w:r>
       <w:r>
         <w:t xml:space="preserve"> 5</w:t>
       </w:r>
-      <w:bookmarkEnd w:id="44"/>
+      <w:bookmarkEnd w:id="53"/>
     </w:p>
     <w:p>
       <w:r>
@@ -7483,8 +7543,8 @@
     <w:p>
       <w:pPr>
         <w:sectPr>
-          <w:headerReference w:type="default" r:id="rId21"/>
-          <w:footerReference w:type="default" r:id="rId22"/>
+          <w:headerReference w:type="default" r:id="rId25"/>
+          <w:footerReference w:type="default" r:id="rId26"/>
           <w:type w:val="continuous"/>
           <w:pgSz w:w="12240" w:h="15840" w:code="1"/>
           <w:pgMar w:top="1440" w:right="1440" w:bottom="1440" w:left="1800" w:header="720" w:footer="720" w:gutter="0"/>
@@ -7839,11 +7899,11 @@
       <w:pPr>
         <w:pStyle w:val="Heading2"/>
       </w:pPr>
-      <w:bookmarkStart w:id="45" w:name="_Toc37254786"/>
+      <w:bookmarkStart w:id="54" w:name="_Toc37254786"/>
       <w:r>
         <w:t>Test Case 6</w:t>
       </w:r>
-      <w:bookmarkEnd w:id="45"/>
+      <w:bookmarkEnd w:id="54"/>
     </w:p>
     <w:p>
       <w:pPr>
@@ -7887,8 +7947,8 @@
     <w:p>
       <w:pPr>
         <w:sectPr>
-          <w:headerReference w:type="default" r:id="rId23"/>
-          <w:footerReference w:type="default" r:id="rId24"/>
+          <w:headerReference w:type="default" r:id="rId27"/>
+          <w:footerReference w:type="default" r:id="rId28"/>
           <w:type w:val="continuous"/>
           <w:pgSz w:w="12240" w:h="15840" w:code="1"/>
           <w:pgMar w:top="1440" w:right="1440" w:bottom="1440" w:left="1800" w:header="720" w:footer="720" w:gutter="0"/>
@@ -8239,11 +8299,11 @@
       <w:pPr>
         <w:pStyle w:val="Heading2"/>
       </w:pPr>
-      <w:bookmarkStart w:id="46" w:name="_Toc37254787"/>
+      <w:bookmarkStart w:id="55" w:name="_Toc37254787"/>
       <w:r>
         <w:t>Test Case 7</w:t>
       </w:r>
-      <w:bookmarkEnd w:id="46"/>
+      <w:bookmarkEnd w:id="55"/>
     </w:p>
     <w:p>
       <w:pPr>
@@ -8287,8 +8347,8 @@
     <w:p>
       <w:pPr>
         <w:sectPr>
-          <w:headerReference w:type="default" r:id="rId25"/>
-          <w:footerReference w:type="default" r:id="rId26"/>
+          <w:headerReference w:type="default" r:id="rId29"/>
+          <w:footerReference w:type="default" r:id="rId30"/>
           <w:type w:val="continuous"/>
           <w:pgSz w:w="12240" w:h="15840" w:code="1"/>
           <w:pgMar w:top="1440" w:right="1440" w:bottom="1440" w:left="1800" w:header="720" w:footer="720" w:gutter="0"/>
@@ -8519,13 +8579,7 @@
           <w:p/>
           <w:p>
             <w:r>
-              <w:t xml:space="preserve">Assuming that you are to perform this test after test case </w:t>
-            </w:r>
-            <w:r>
-              <w:t>3</w:t>
-            </w:r>
-            <w:r>
-              <w:t>, you should already be in this section</w:t>
+              <w:t>Assuming that you are to perform this test after test case 3, you should already be in this section</w:t>
             </w:r>
           </w:p>
           <w:p/>
@@ -8605,11 +8659,11 @@
       <w:pPr>
         <w:pStyle w:val="Heading2"/>
       </w:pPr>
-      <w:bookmarkStart w:id="47" w:name="_Toc37254788"/>
+      <w:bookmarkStart w:id="56" w:name="_Toc37254788"/>
       <w:r>
         <w:t>Test Case 8</w:t>
       </w:r>
-      <w:bookmarkEnd w:id="47"/>
+      <w:bookmarkEnd w:id="56"/>
     </w:p>
     <w:p/>
     <w:p>
@@ -8648,8 +8702,8 @@
     <w:p>
       <w:pPr>
         <w:sectPr>
-          <w:headerReference w:type="default" r:id="rId27"/>
-          <w:footerReference w:type="default" r:id="rId28"/>
+          <w:headerReference w:type="default" r:id="rId31"/>
+          <w:footerReference w:type="default" r:id="rId32"/>
           <w:type w:val="continuous"/>
           <w:pgSz w:w="12240" w:h="15840" w:code="1"/>
           <w:pgMar w:top="1440" w:right="1440" w:bottom="1440" w:left="1800" w:header="720" w:footer="720" w:gutter="0"/>
@@ -8880,13 +8934,7 @@
           <w:p/>
           <w:p>
             <w:r>
-              <w:t xml:space="preserve">There’s a possibility that system won’t detect a </w:t>
-            </w:r>
-            <w:r>
-              <w:t>violation</w:t>
-            </w:r>
-            <w:r>
-              <w:t xml:space="preserve"> and not highlight it</w:t>
+              <w:t>There’s a possibility that system won’t detect a violation and not highlight it</w:t>
             </w:r>
           </w:p>
         </w:tc>
@@ -8959,15 +9007,15 @@
         <w:pStyle w:val="Heading1"/>
         <w:pageBreakBefore w:val="0"/>
       </w:pPr>
-      <w:bookmarkStart w:id="48" w:name="_Toc21505006"/>
-      <w:bookmarkStart w:id="49" w:name="_Toc227033594"/>
-      <w:bookmarkStart w:id="50" w:name="_Toc37254789"/>
+      <w:bookmarkStart w:id="57" w:name="_Toc21505006"/>
+      <w:bookmarkStart w:id="58" w:name="_Toc227033594"/>
+      <w:bookmarkStart w:id="59" w:name="_Toc37254789"/>
       <w:r>
         <w:t>User Interface Testing</w:t>
       </w:r>
-      <w:bookmarkEnd w:id="48"/>
-      <w:bookmarkEnd w:id="49"/>
-      <w:bookmarkEnd w:id="50"/>
+      <w:bookmarkEnd w:id="57"/>
+      <w:bookmarkEnd w:id="58"/>
+      <w:bookmarkEnd w:id="59"/>
     </w:p>
     <w:p/>
     <w:p>
@@ -8985,12 +9033,12 @@
       <w:pPr>
         <w:pStyle w:val="Heading1"/>
       </w:pPr>
-      <w:bookmarkStart w:id="51" w:name="_Toc37254790"/>
+      <w:bookmarkStart w:id="60" w:name="_Toc37254790"/>
       <w:r>
         <w:lastRenderedPageBreak/>
         <w:t>Test Schedule</w:t>
       </w:r>
-      <w:bookmarkEnd w:id="51"/>
+      <w:bookmarkEnd w:id="60"/>
     </w:p>
     <w:p>
       <w:r>
@@ -9324,12 +9372,12 @@
       <w:pPr>
         <w:pStyle w:val="Heading1"/>
       </w:pPr>
-      <w:bookmarkStart w:id="52" w:name="_Toc37254791"/>
+      <w:bookmarkStart w:id="61" w:name="_Toc37254791"/>
       <w:r>
         <w:lastRenderedPageBreak/>
         <w:t>Other Sections</w:t>
       </w:r>
-      <w:bookmarkEnd w:id="52"/>
+      <w:bookmarkEnd w:id="61"/>
     </w:p>
     <w:p>
       <w:r>
@@ -9343,14 +9391,14 @@
       <w:pPr>
         <w:pStyle w:val="Heading1"/>
       </w:pPr>
-      <w:bookmarkStart w:id="53" w:name="_Toc227033596"/>
-      <w:bookmarkStart w:id="54" w:name="_Toc37254792"/>
+      <w:bookmarkStart w:id="62" w:name="_Toc227033596"/>
+      <w:bookmarkStart w:id="63" w:name="_Toc37254792"/>
       <w:r>
         <w:lastRenderedPageBreak/>
         <w:t>Appendix</w:t>
       </w:r>
-      <w:bookmarkEnd w:id="53"/>
-      <w:bookmarkEnd w:id="54"/>
+      <w:bookmarkEnd w:id="62"/>
+      <w:bookmarkEnd w:id="63"/>
     </w:p>
     <w:p>
       <w:r>
@@ -9382,8 +9430,236 @@
 </w:document>
 </file>
 
+<file path=word/comments.xml><?xml version="1.0" encoding="utf-8"?>
+<w:comments xmlns:wpc="http://schemas.microsoft.com/office/word/2010/wordprocessingCanvas" xmlns:cx="http://schemas.microsoft.com/office/drawing/2014/chartex" xmlns:cx1="http://schemas.microsoft.com/office/drawing/2015/9/8/chartex" xmlns:cx2="http://schemas.microsoft.com/office/drawing/2015/10/21/chartex" xmlns:cx3="http://schemas.microsoft.com/office/drawing/2016/5/9/chartex" xmlns:cx4="http://schemas.microsoft.com/office/drawing/2016/5/10/chartex" xmlns:cx5="http://schemas.microsoft.com/office/drawing/2016/5/11/chartex" xmlns:cx6="http://schemas.microsoft.com/office/drawing/2016/5/12/chartex" xmlns:cx7="http://schemas.microsoft.com/office/drawing/2016/5/13/chartex" xmlns:cx8="http://schemas.microsoft.com/office/drawing/2016/5/14/chartex" xmlns:mc="http://schemas.openxmlformats.org/markup-compatibility/2006" xmlns:aink="http://schemas.microsoft.com/office/drawing/2016/ink" xmlns:am3d="http://schemas.microsoft.com/office/drawing/2017/model3d" xmlns:o="urn:schemas-microsoft-com:office:office" xmlns:r="http://schemas.openxmlformats.org/officeDocument/2006/relationships" xmlns:m="http://schemas.openxmlformats.org/officeDocument/2006/math" xmlns:v="urn:schemas-microsoft-com:vml" xmlns:wp14="http://schemas.microsoft.com/office/word/2010/wordprocessingDrawing" xmlns:wp="http://schemas.openxmlformats.org/drawingml/2006/wordprocessingDrawing" xmlns:w10="urn:schemas-microsoft-com:office:word" xmlns:w="http://schemas.openxmlformats.org/wordprocessingml/2006/main" xmlns:w14="http://schemas.microsoft.com/office/word/2010/wordml" xmlns:w15="http://schemas.microsoft.com/office/word/2012/wordml" xmlns:w16cex="http://schemas.microsoft.com/office/word/2018/wordml/cex" xmlns:w16cid="http://schemas.microsoft.com/office/word/2016/wordml/cid" xmlns:w16="http://schemas.microsoft.com/office/word/2018/wordml" xmlns:w16se="http://schemas.microsoft.com/office/word/2015/wordml/symex" xmlns:wpg="http://schemas.microsoft.com/office/word/2010/wordprocessingGroup" xmlns:wpi="http://schemas.microsoft.com/office/word/2010/wordprocessingInk" xmlns:wne="http://schemas.microsoft.com/office/word/2006/wordml" xmlns:wps="http://schemas.microsoft.com/office/word/2010/wordprocessingShape" mc:Ignorable="w14 w15 w16se w16cid w16 w16cex wp14">
+  <w:comment w:id="20" w:author="Jonathan Roman" w:date="2020-04-10T17:29:00Z" w:initials="JR">
+    <w:p>
+      <w:pPr>
+        <w:pStyle w:val="CommentText"/>
+      </w:pPr>
+      <w:r>
+        <w:rPr>
+          <w:rStyle w:val="CommentReference"/>
+        </w:rPr>
+        <w:annotationRef/>
+      </w:r>
+      <w:r>
+        <w:t>I am unsure if we still need this in the test plan.</w:t>
+      </w:r>
+    </w:p>
+  </w:comment>
+  <w:comment w:id="26" w:author="Jonathan Roman" w:date="2020-04-10T16:57:00Z" w:initials="JR">
+    <w:p>
+      <w:pPr>
+        <w:pStyle w:val="CommentText"/>
+      </w:pPr>
+      <w:r>
+        <w:rPr>
+          <w:rStyle w:val="CommentReference"/>
+        </w:rPr>
+        <w:annotationRef/>
+      </w:r>
+      <w:r>
+        <w:t>I am having trouble understanding this statement. Does this mean once 60% of test fail the testing is considered “complete”? or does it mean that if 60% of the test fail then testing activities should be suspended.</w:t>
+      </w:r>
+    </w:p>
+  </w:comment>
+  <w:comment w:id="37" w:author="Jonathan Roman" w:date="2020-04-10T17:02:00Z" w:initials="JR">
+    <w:p>
+      <w:pPr>
+        <w:pStyle w:val="CommentText"/>
+      </w:pPr>
+      <w:r>
+        <w:rPr>
+          <w:rStyle w:val="CommentReference"/>
+        </w:rPr>
+        <w:annotationRef/>
+      </w:r>
+      <w:r>
+        <w:t xml:space="preserve">Is this referring to rows and columns or does this mean the user can drag and drop anything into that particular window? </w:t>
+      </w:r>
+    </w:p>
+  </w:comment>
+  <w:comment w:id="42" w:author="Jonathan Roman" w:date="2020-04-10T17:08:00Z" w:initials="JR">
+    <w:p>
+      <w:pPr>
+        <w:pStyle w:val="CommentText"/>
+      </w:pPr>
+      <w:r>
+        <w:rPr>
+          <w:rStyle w:val="CommentReference"/>
+        </w:rPr>
+        <w:annotationRef/>
+      </w:r>
+      <w:r>
+        <w:t xml:space="preserve">Is “This” meant to represent test case 6? </w:t>
+      </w:r>
+    </w:p>
+  </w:comment>
+  <w:comment w:id="44" w:author="Jonathan Roman" w:date="2020-04-10T17:09:00Z" w:initials="JR">
+    <w:p>
+      <w:pPr>
+        <w:pStyle w:val="CommentText"/>
+      </w:pPr>
+      <w:r>
+        <w:rPr>
+          <w:rStyle w:val="CommentReference"/>
+        </w:rPr>
+        <w:annotationRef/>
+      </w:r>
+      <w:r>
+        <w:t>Is “This” meant to refer to test case 7?</w:t>
+      </w:r>
+    </w:p>
+  </w:comment>
+  <w:comment w:id="43" w:author="Jonathan Roman" w:date="2020-04-10T17:10:00Z" w:initials="JR">
+    <w:p>
+      <w:pPr>
+        <w:pStyle w:val="CommentText"/>
+      </w:pPr>
+      <w:r>
+        <w:rPr>
+          <w:rStyle w:val="CommentReference"/>
+        </w:rPr>
+        <w:annotationRef/>
+      </w:r>
+      <w:r>
+        <w:t>Both of these notes seem to apply to both test case 6 and test case 7. Am I correct to assume that?</w:t>
+      </w:r>
+    </w:p>
+  </w:comment>
+  <w:comment w:id="47" w:author="Jonathan Roman" w:date="2020-04-10T17:15:00Z" w:initials="JR">
+    <w:p>
+      <w:pPr>
+        <w:pStyle w:val="CommentText"/>
+      </w:pPr>
+      <w:r>
+        <w:rPr>
+          <w:rStyle w:val="CommentReference"/>
+        </w:rPr>
+        <w:annotationRef/>
+      </w:r>
+      <w:r>
+        <w:t>Could this be done before the test is executed?</w:t>
+      </w:r>
+    </w:p>
+    <w:p>
+      <w:pPr>
+        <w:pStyle w:val="CommentText"/>
+      </w:pPr>
+    </w:p>
+  </w:comment>
+  <w:comment w:id="49" w:author="Jonathan Roman" w:date="2020-04-10T17:18:00Z" w:initials="JR">
+    <w:p>
+      <w:pPr>
+        <w:pStyle w:val="CommentText"/>
+      </w:pPr>
+      <w:r>
+        <w:rPr>
+          <w:rStyle w:val="CommentReference"/>
+        </w:rPr>
+        <w:annotationRef/>
+      </w:r>
+      <w:r>
+        <w:rPr>
+          <w:rStyle w:val="CommentReference"/>
+        </w:rPr>
+        <w:annotationRef/>
+      </w:r>
+      <w:r>
+        <w:t>Could this be done before the test is executed?</w:t>
+      </w:r>
+    </w:p>
+    <w:p>
+      <w:pPr>
+        <w:pStyle w:val="CommentText"/>
+      </w:pPr>
+    </w:p>
+    <w:p>
+      <w:pPr>
+        <w:pStyle w:val="CommentText"/>
+      </w:pPr>
+    </w:p>
+  </w:comment>
+  <w:comment w:id="51" w:author="Jonathan Roman" w:date="2020-04-10T17:19:00Z" w:initials="JR">
+    <w:p>
+      <w:pPr>
+        <w:pStyle w:val="CommentText"/>
+      </w:pPr>
+      <w:r>
+        <w:rPr>
+          <w:rStyle w:val="CommentReference"/>
+        </w:rPr>
+        <w:annotationRef/>
+      </w:r>
+      <w:r>
+        <w:rPr>
+          <w:rStyle w:val="CommentReference"/>
+        </w:rPr>
+        <w:annotationRef/>
+      </w:r>
+      <w:r>
+        <w:t>Could this be done before the test is executed?</w:t>
+      </w:r>
+    </w:p>
+    <w:p>
+      <w:pPr>
+        <w:pStyle w:val="CommentText"/>
+      </w:pPr>
+    </w:p>
+    <w:p>
+      <w:pPr>
+        <w:pStyle w:val="CommentText"/>
+      </w:pPr>
+    </w:p>
+  </w:comment>
+</w:comments>
+</file>
+
+<file path=word/commentsExtended.xml><?xml version="1.0" encoding="utf-8"?>
+<w15:commentsEx xmlns:wpc="http://schemas.microsoft.com/office/word/2010/wordprocessingCanvas" xmlns:cx="http://schemas.microsoft.com/office/drawing/2014/chartex" xmlns:cx1="http://schemas.microsoft.com/office/drawing/2015/9/8/chartex" xmlns:cx2="http://schemas.microsoft.com/office/drawing/2015/10/21/chartex" xmlns:cx3="http://schemas.microsoft.com/office/drawing/2016/5/9/chartex" xmlns:cx4="http://schemas.microsoft.com/office/drawing/2016/5/10/chartex" xmlns:cx5="http://schemas.microsoft.com/office/drawing/2016/5/11/chartex" xmlns:cx6="http://schemas.microsoft.com/office/drawing/2016/5/12/chartex" xmlns:cx7="http://schemas.microsoft.com/office/drawing/2016/5/13/chartex" xmlns:cx8="http://schemas.microsoft.com/office/drawing/2016/5/14/chartex" xmlns:mc="http://schemas.openxmlformats.org/markup-compatibility/2006" xmlns:aink="http://schemas.microsoft.com/office/drawing/2016/ink" xmlns:am3d="http://schemas.microsoft.com/office/drawing/2017/model3d" xmlns:o="urn:schemas-microsoft-com:office:office" xmlns:r="http://schemas.openxmlformats.org/officeDocument/2006/relationships" xmlns:m="http://schemas.openxmlformats.org/officeDocument/2006/math" xmlns:v="urn:schemas-microsoft-com:vml" xmlns:wp14="http://schemas.microsoft.com/office/word/2010/wordprocessingDrawing" xmlns:wp="http://schemas.openxmlformats.org/drawingml/2006/wordprocessingDrawing" xmlns:w10="urn:schemas-microsoft-com:office:word" xmlns:w="http://schemas.openxmlformats.org/wordprocessingml/2006/main" xmlns:w14="http://schemas.microsoft.com/office/word/2010/wordml" xmlns:w15="http://schemas.microsoft.com/office/word/2012/wordml" xmlns:w16cex="http://schemas.microsoft.com/office/word/2018/wordml/cex" xmlns:w16cid="http://schemas.microsoft.com/office/word/2016/wordml/cid" xmlns:w16="http://schemas.microsoft.com/office/word/2018/wordml" xmlns:w16se="http://schemas.microsoft.com/office/word/2015/wordml/symex" xmlns:wpg="http://schemas.microsoft.com/office/word/2010/wordprocessingGroup" xmlns:wpi="http://schemas.microsoft.com/office/word/2010/wordprocessingInk" xmlns:wne="http://schemas.microsoft.com/office/word/2006/wordml" xmlns:wps="http://schemas.microsoft.com/office/word/2010/wordprocessingShape" mc:Ignorable="w14 w15 w16se w16cid w16 w16cex wp14">
+  <w15:commentEx w15:paraId="659D8EFB" w15:done="0"/>
+  <w15:commentEx w15:paraId="124F40D9" w15:done="0"/>
+  <w15:commentEx w15:paraId="0202B913" w15:done="0"/>
+  <w15:commentEx w15:paraId="5FC01A47" w15:done="0"/>
+  <w15:commentEx w15:paraId="4E85955A" w15:done="0"/>
+  <w15:commentEx w15:paraId="2EAB164E" w15:done="0"/>
+  <w15:commentEx w15:paraId="219D7CDD" w15:done="0"/>
+  <w15:commentEx w15:paraId="4A203A78" w15:done="0"/>
+  <w15:commentEx w15:paraId="7BBA1E53" w15:done="0"/>
+</w15:commentsEx>
+</file>
+
+<file path=word/commentsExtensible.xml><?xml version="1.0" encoding="utf-8"?>
+<w16cex:commentsExtensible xmlns:wpc="http://schemas.microsoft.com/office/word/2010/wordprocessingCanvas" xmlns:cx="http://schemas.microsoft.com/office/drawing/2014/chartex" xmlns:cx1="http://schemas.microsoft.com/office/drawing/2015/9/8/chartex" xmlns:cx2="http://schemas.microsoft.com/office/drawing/2015/10/21/chartex" xmlns:cx3="http://schemas.microsoft.com/office/drawing/2016/5/9/chartex" xmlns:cx4="http://schemas.microsoft.com/office/drawing/2016/5/10/chartex" xmlns:cx5="http://schemas.microsoft.com/office/drawing/2016/5/11/chartex" xmlns:cx6="http://schemas.microsoft.com/office/drawing/2016/5/12/chartex" xmlns:cx7="http://schemas.microsoft.com/office/drawing/2016/5/13/chartex" xmlns:cx8="http://schemas.microsoft.com/office/drawing/2016/5/14/chartex" xmlns:mc="http://schemas.openxmlformats.org/markup-compatibility/2006" xmlns:aink="http://schemas.microsoft.com/office/drawing/2016/ink" xmlns:am3d="http://schemas.microsoft.com/office/drawing/2017/model3d" xmlns:o="urn:schemas-microsoft-com:office:office" xmlns:r="http://schemas.openxmlformats.org/officeDocument/2006/relationships" xmlns:m="http://schemas.openxmlformats.org/officeDocument/2006/math" xmlns:v="urn:schemas-microsoft-com:vml" xmlns:wp14="http://schemas.microsoft.com/office/word/2010/wordprocessingDrawing" xmlns:wp="http://schemas.openxmlformats.org/drawingml/2006/wordprocessingDrawing" xmlns:w10="urn:schemas-microsoft-com:office:word" xmlns:w="http://schemas.openxmlformats.org/wordprocessingml/2006/main" xmlns:w14="http://schemas.microsoft.com/office/word/2010/wordml" xmlns:w15="http://schemas.microsoft.com/office/word/2012/wordml" xmlns:w16cex="http://schemas.microsoft.com/office/word/2018/wordml/cex" xmlns:w16cid="http://schemas.microsoft.com/office/word/2016/wordml/cid" xmlns:w16="http://schemas.microsoft.com/office/word/2018/wordml" xmlns:w16se="http://schemas.microsoft.com/office/word/2015/wordml/symex" xmlns:wpg="http://schemas.microsoft.com/office/word/2010/wordprocessingGroup" xmlns:wpi="http://schemas.microsoft.com/office/word/2010/wordprocessingInk" xmlns:wne="http://schemas.microsoft.com/office/word/2006/wordml" xmlns:wps="http://schemas.microsoft.com/office/word/2010/wordprocessingShape" mc:Ignorable="w14 w15 w16se w16cid w16 w16cex wp14">
+  <w16cex:commentExtensible w16cex:durableId="223B2B66" w16cex:dateUtc="2020-04-10T23:29:00Z"/>
+  <w16cex:commentExtensible w16cex:durableId="223B23FB" w16cex:dateUtc="2020-04-10T22:57:00Z"/>
+  <w16cex:commentExtensible w16cex:durableId="223B251B" w16cex:dateUtc="2020-04-10T23:02:00Z"/>
+  <w16cex:commentExtensible w16cex:durableId="223B268F" w16cex:dateUtc="2020-04-10T23:08:00Z"/>
+  <w16cex:commentExtensible w16cex:durableId="223B26CE" w16cex:dateUtc="2020-04-10T23:09:00Z"/>
+  <w16cex:commentExtensible w16cex:durableId="223B26F3" w16cex:dateUtc="2020-04-10T23:10:00Z"/>
+  <w16cex:commentExtensible w16cex:durableId="223B284E" w16cex:dateUtc="2020-04-10T23:15:00Z"/>
+  <w16cex:commentExtensible w16cex:durableId="223B28FA" w16cex:dateUtc="2020-04-10T23:18:00Z"/>
+  <w16cex:commentExtensible w16cex:durableId="223B2908" w16cex:dateUtc="2020-04-10T23:19:00Z"/>
+</w16cex:commentsExtensible>
+</file>
+
+<file path=word/commentsIds.xml><?xml version="1.0" encoding="utf-8"?>
+<w16cid:commentsIds xmlns:wpc="http://schemas.microsoft.com/office/word/2010/wordprocessingCanvas" xmlns:cx="http://schemas.microsoft.com/office/drawing/2014/chartex" xmlns:cx1="http://schemas.microsoft.com/office/drawing/2015/9/8/chartex" xmlns:cx2="http://schemas.microsoft.com/office/drawing/2015/10/21/chartex" xmlns:cx3="http://schemas.microsoft.com/office/drawing/2016/5/9/chartex" xmlns:cx4="http://schemas.microsoft.com/office/drawing/2016/5/10/chartex" xmlns:cx5="http://schemas.microsoft.com/office/drawing/2016/5/11/chartex" xmlns:cx6="http://schemas.microsoft.com/office/drawing/2016/5/12/chartex" xmlns:cx7="http://schemas.microsoft.com/office/drawing/2016/5/13/chartex" xmlns:cx8="http://schemas.microsoft.com/office/drawing/2016/5/14/chartex" xmlns:mc="http://schemas.openxmlformats.org/markup-compatibility/2006" xmlns:aink="http://schemas.microsoft.com/office/drawing/2016/ink" xmlns:am3d="http://schemas.microsoft.com/office/drawing/2017/model3d" xmlns:o="urn:schemas-microsoft-com:office:office" xmlns:r="http://schemas.openxmlformats.org/officeDocument/2006/relationships" xmlns:m="http://schemas.openxmlformats.org/officeDocument/2006/math" xmlns:v="urn:schemas-microsoft-com:vml" xmlns:wp14="http://schemas.microsoft.com/office/word/2010/wordprocessingDrawing" xmlns:wp="http://schemas.openxmlformats.org/drawingml/2006/wordprocessingDrawing" xmlns:w10="urn:schemas-microsoft-com:office:word" xmlns:w="http://schemas.openxmlformats.org/wordprocessingml/2006/main" xmlns:w14="http://schemas.microsoft.com/office/word/2010/wordml" xmlns:w15="http://schemas.microsoft.com/office/word/2012/wordml" xmlns:w16cex="http://schemas.microsoft.com/office/word/2018/wordml/cex" xmlns:w16cid="http://schemas.microsoft.com/office/word/2016/wordml/cid" xmlns:w16="http://schemas.microsoft.com/office/word/2018/wordml" xmlns:w16se="http://schemas.microsoft.com/office/word/2015/wordml/symex" xmlns:wpg="http://schemas.microsoft.com/office/word/2010/wordprocessingGroup" xmlns:wpi="http://schemas.microsoft.com/office/word/2010/wordprocessingInk" xmlns:wne="http://schemas.microsoft.com/office/word/2006/wordml" xmlns:wps="http://schemas.microsoft.com/office/word/2010/wordprocessingShape" mc:Ignorable="w14 w15 w16se w16cid w16 w16cex wp14">
+  <w16cid:commentId w16cid:paraId="659D8EFB" w16cid:durableId="223B2B66"/>
+  <w16cid:commentId w16cid:paraId="124F40D9" w16cid:durableId="223B23FB"/>
+  <w16cid:commentId w16cid:paraId="0202B913" w16cid:durableId="223B251B"/>
+  <w16cid:commentId w16cid:paraId="5FC01A47" w16cid:durableId="223B268F"/>
+  <w16cid:commentId w16cid:paraId="4E85955A" w16cid:durableId="223B26CE"/>
+  <w16cid:commentId w16cid:paraId="2EAB164E" w16cid:durableId="223B26F3"/>
+  <w16cid:commentId w16cid:paraId="219D7CDD" w16cid:durableId="223B284E"/>
+  <w16cid:commentId w16cid:paraId="4A203A78" w16cid:durableId="223B28FA"/>
+  <w16cid:commentId w16cid:paraId="7BBA1E53" w16cid:durableId="223B2908"/>
+</w16cid:commentsIds>
+</file>
+
 <file path=word/endnotes.xml><?xml version="1.0" encoding="utf-8"?>
-<w:endnotes xmlns:wpc="http://schemas.microsoft.com/office/word/2010/wordprocessingCanvas" xmlns:cx="http://schemas.microsoft.com/office/drawing/2014/chartex" xmlns:cx1="http://schemas.microsoft.com/office/drawing/2015/9/8/chartex" xmlns:cx2="http://schemas.microsoft.com/office/drawing/2015/10/21/chartex" xmlns:cx3="http://schemas.microsoft.com/office/drawing/2016/5/9/chartex" xmlns:cx4="http://schemas.microsoft.com/office/drawing/2016/5/10/chartex" xmlns:cx5="http://schemas.microsoft.com/office/drawing/2016/5/11/chartex" xmlns:cx6="http://schemas.microsoft.com/office/drawing/2016/5/12/chartex" xmlns:cx7="http://schemas.microsoft.com/office/drawing/2016/5/13/chartex" xmlns:cx8="http://schemas.microsoft.com/office/drawing/2016/5/14/chartex" xmlns:mc="http://schemas.openxmlformats.org/markup-compatibility/2006" xmlns:aink="http://schemas.microsoft.com/office/drawing/2016/ink" xmlns:am3d="http://schemas.microsoft.com/office/drawing/2017/model3d" xmlns:o="urn:schemas-microsoft-com:office:office" xmlns:r="http://schemas.openxmlformats.org/officeDocument/2006/relationships" xmlns:m="http://schemas.openxmlformats.org/officeDocument/2006/math" xmlns:v="urn:schemas-microsoft-com:vml" xmlns:wp14="http://schemas.microsoft.com/office/word/2010/wordprocessingDrawing" xmlns:wp="http://schemas.openxmlformats.org/drawingml/2006/wordprocessingDrawing" xmlns:w10="urn:schemas-microsoft-com:office:word" xmlns:w="http://schemas.openxmlformats.org/wordprocessingml/2006/main" xmlns:w14="http://schemas.microsoft.com/office/word/2010/wordml" xmlns:w15="http://schemas.microsoft.com/office/word/2012/wordml" xmlns:w16cid="http://schemas.microsoft.com/office/word/2016/wordml/cid" xmlns:w16se="http://schemas.microsoft.com/office/word/2015/wordml/symex" xmlns:wpg="http://schemas.microsoft.com/office/word/2010/wordprocessingGroup" xmlns:wpi="http://schemas.microsoft.com/office/word/2010/wordprocessingInk" xmlns:wne="http://schemas.microsoft.com/office/word/2006/wordml" xmlns:wps="http://schemas.microsoft.com/office/word/2010/wordprocessingShape" mc:Ignorable="w14 w15 w16se w16cid wp14">
+<w:endnotes xmlns:wpc="http://schemas.microsoft.com/office/word/2010/wordprocessingCanvas" xmlns:cx="http://schemas.microsoft.com/office/drawing/2014/chartex" xmlns:cx1="http://schemas.microsoft.com/office/drawing/2015/9/8/chartex" xmlns:cx2="http://schemas.microsoft.com/office/drawing/2015/10/21/chartex" xmlns:cx3="http://schemas.microsoft.com/office/drawing/2016/5/9/chartex" xmlns:cx4="http://schemas.microsoft.com/office/drawing/2016/5/10/chartex" xmlns:cx5="http://schemas.microsoft.com/office/drawing/2016/5/11/chartex" xmlns:cx6="http://schemas.microsoft.com/office/drawing/2016/5/12/chartex" xmlns:cx7="http://schemas.microsoft.com/office/drawing/2016/5/13/chartex" xmlns:cx8="http://schemas.microsoft.com/office/drawing/2016/5/14/chartex" xmlns:mc="http://schemas.openxmlformats.org/markup-compatibility/2006" xmlns:aink="http://schemas.microsoft.com/office/drawing/2016/ink" xmlns:am3d="http://schemas.microsoft.com/office/drawing/2017/model3d" xmlns:o="urn:schemas-microsoft-com:office:office" xmlns:r="http://schemas.openxmlformats.org/officeDocument/2006/relationships" xmlns:m="http://schemas.openxmlformats.org/officeDocument/2006/math" xmlns:v="urn:schemas-microsoft-com:vml" xmlns:wp14="http://schemas.microsoft.com/office/word/2010/wordprocessingDrawing" xmlns:wp="http://schemas.openxmlformats.org/drawingml/2006/wordprocessingDrawing" xmlns:w10="urn:schemas-microsoft-com:office:word" xmlns:w="http://schemas.openxmlformats.org/wordprocessingml/2006/main" xmlns:w14="http://schemas.microsoft.com/office/word/2010/wordml" xmlns:w15="http://schemas.microsoft.com/office/word/2012/wordml" xmlns:w16cex="http://schemas.microsoft.com/office/word/2018/wordml/cex" xmlns:w16cid="http://schemas.microsoft.com/office/word/2016/wordml/cid" xmlns:w16="http://schemas.microsoft.com/office/word/2018/wordml" xmlns:w16se="http://schemas.microsoft.com/office/word/2015/wordml/symex" xmlns:wpg="http://schemas.microsoft.com/office/word/2010/wordprocessingGroup" xmlns:wpi="http://schemas.microsoft.com/office/word/2010/wordprocessingInk" xmlns:wne="http://schemas.microsoft.com/office/word/2006/wordml" xmlns:wps="http://schemas.microsoft.com/office/word/2010/wordprocessingShape" mc:Ignorable="w14 w15 w16se w16cid w16 w16cex wp14">
   <w:endnote w:type="separator" w:id="-1">
     <w:p>
       <w:r>
@@ -9402,7 +9678,7 @@
 </file>
 
 <file path=word/footer1.xml><?xml version="1.0" encoding="utf-8"?>
-<w:ftr xmlns:wpc="http://schemas.microsoft.com/office/word/2010/wordprocessingCanvas" xmlns:cx="http://schemas.microsoft.com/office/drawing/2014/chartex" xmlns:cx1="http://schemas.microsoft.com/office/drawing/2015/9/8/chartex" xmlns:cx2="http://schemas.microsoft.com/office/drawing/2015/10/21/chartex" xmlns:cx3="http://schemas.microsoft.com/office/drawing/2016/5/9/chartex" xmlns:cx4="http://schemas.microsoft.com/office/drawing/2016/5/10/chartex" xmlns:cx5="http://schemas.microsoft.com/office/drawing/2016/5/11/chartex" xmlns:cx6="http://schemas.microsoft.com/office/drawing/2016/5/12/chartex" xmlns:cx7="http://schemas.microsoft.com/office/drawing/2016/5/13/chartex" xmlns:cx8="http://schemas.microsoft.com/office/drawing/2016/5/14/chartex" xmlns:mc="http://schemas.openxmlformats.org/markup-compatibility/2006" xmlns:aink="http://schemas.microsoft.com/office/drawing/2016/ink" xmlns:am3d="http://schemas.microsoft.com/office/drawing/2017/model3d" xmlns:o="urn:schemas-microsoft-com:office:office" xmlns:r="http://schemas.openxmlformats.org/officeDocument/2006/relationships" xmlns:m="http://schemas.openxmlformats.org/officeDocument/2006/math" xmlns:v="urn:schemas-microsoft-com:vml" xmlns:wp14="http://schemas.microsoft.com/office/word/2010/wordprocessingDrawing" xmlns:wp="http://schemas.openxmlformats.org/drawingml/2006/wordprocessingDrawing" xmlns:w10="urn:schemas-microsoft-com:office:word" xmlns:w="http://schemas.openxmlformats.org/wordprocessingml/2006/main" xmlns:w14="http://schemas.microsoft.com/office/word/2010/wordml" xmlns:w15="http://schemas.microsoft.com/office/word/2012/wordml" xmlns:w16cid="http://schemas.microsoft.com/office/word/2016/wordml/cid" xmlns:w16se="http://schemas.microsoft.com/office/word/2015/wordml/symex" xmlns:wpg="http://schemas.microsoft.com/office/word/2010/wordprocessingGroup" xmlns:wpi="http://schemas.microsoft.com/office/word/2010/wordprocessingInk" xmlns:wne="http://schemas.microsoft.com/office/word/2006/wordml" xmlns:wps="http://schemas.microsoft.com/office/word/2010/wordprocessingShape" mc:Ignorable="w14 w15 w16se w16cid wp14">
+<w:ftr xmlns:wpc="http://schemas.microsoft.com/office/word/2010/wordprocessingCanvas" xmlns:cx="http://schemas.microsoft.com/office/drawing/2014/chartex" xmlns:cx1="http://schemas.microsoft.com/office/drawing/2015/9/8/chartex" xmlns:cx2="http://schemas.microsoft.com/office/drawing/2015/10/21/chartex" xmlns:cx3="http://schemas.microsoft.com/office/drawing/2016/5/9/chartex" xmlns:cx4="http://schemas.microsoft.com/office/drawing/2016/5/10/chartex" xmlns:cx5="http://schemas.microsoft.com/office/drawing/2016/5/11/chartex" xmlns:cx6="http://schemas.microsoft.com/office/drawing/2016/5/12/chartex" xmlns:cx7="http://schemas.microsoft.com/office/drawing/2016/5/13/chartex" xmlns:cx8="http://schemas.microsoft.com/office/drawing/2016/5/14/chartex" xmlns:mc="http://schemas.openxmlformats.org/markup-compatibility/2006" xmlns:aink="http://schemas.microsoft.com/office/drawing/2016/ink" xmlns:am3d="http://schemas.microsoft.com/office/drawing/2017/model3d" xmlns:o="urn:schemas-microsoft-com:office:office" xmlns:r="http://schemas.openxmlformats.org/officeDocument/2006/relationships" xmlns:m="http://schemas.openxmlformats.org/officeDocument/2006/math" xmlns:v="urn:schemas-microsoft-com:vml" xmlns:wp14="http://schemas.microsoft.com/office/word/2010/wordprocessingDrawing" xmlns:wp="http://schemas.openxmlformats.org/drawingml/2006/wordprocessingDrawing" xmlns:w10="urn:schemas-microsoft-com:office:word" xmlns:w="http://schemas.openxmlformats.org/wordprocessingml/2006/main" xmlns:w14="http://schemas.microsoft.com/office/word/2010/wordml" xmlns:w15="http://schemas.microsoft.com/office/word/2012/wordml" xmlns:w16cex="http://schemas.microsoft.com/office/word/2018/wordml/cex" xmlns:w16cid="http://schemas.microsoft.com/office/word/2016/wordml/cid" xmlns:w16="http://schemas.microsoft.com/office/word/2018/wordml" xmlns:w16se="http://schemas.microsoft.com/office/word/2015/wordml/symex" xmlns:wpg="http://schemas.microsoft.com/office/word/2010/wordprocessingGroup" xmlns:wpi="http://schemas.microsoft.com/office/word/2010/wordprocessingInk" xmlns:wne="http://schemas.microsoft.com/office/word/2006/wordml" xmlns:wps="http://schemas.microsoft.com/office/word/2010/wordprocessingShape" mc:Ignorable="w14 w15 w16se w16cid w16 w16cex wp14">
   <w:tbl>
     <w:tblPr>
       <w:tblW w:w="0" w:type="auto"/>
@@ -9431,19 +9707,7 @@
             <w:rPr>
               <w:color w:val="000000"/>
             </w:rPr>
-            <w:t xml:space="preserve"> 20</w:t>
-          </w:r>
-          <w:r>
-            <w:rPr>
-              <w:color w:val="000000"/>
-            </w:rPr>
-            <w:t>19</w:t>
-          </w:r>
-          <w:r>
-            <w:rPr>
-              <w:color w:val="000000"/>
-            </w:rPr>
-            <w:t xml:space="preserve"> </w:t>
+            <w:t xml:space="preserve"> 2019 </w:t>
           </w:r>
           <w:r>
             <w:t>Team 4</w:t>
@@ -9472,7 +9736,7 @@
 </file>
 
 <file path=word/footer10.xml><?xml version="1.0" encoding="utf-8"?>
-<w:ftr xmlns:wpc="http://schemas.microsoft.com/office/word/2010/wordprocessingCanvas" xmlns:cx="http://schemas.microsoft.com/office/drawing/2014/chartex" xmlns:cx1="http://schemas.microsoft.com/office/drawing/2015/9/8/chartex" xmlns:cx2="http://schemas.microsoft.com/office/drawing/2015/10/21/chartex" xmlns:cx3="http://schemas.microsoft.com/office/drawing/2016/5/9/chartex" xmlns:cx4="http://schemas.microsoft.com/office/drawing/2016/5/10/chartex" xmlns:cx5="http://schemas.microsoft.com/office/drawing/2016/5/11/chartex" xmlns:cx6="http://schemas.microsoft.com/office/drawing/2016/5/12/chartex" xmlns:cx7="http://schemas.microsoft.com/office/drawing/2016/5/13/chartex" xmlns:cx8="http://schemas.microsoft.com/office/drawing/2016/5/14/chartex" xmlns:mc="http://schemas.openxmlformats.org/markup-compatibility/2006" xmlns:aink="http://schemas.microsoft.com/office/drawing/2016/ink" xmlns:am3d="http://schemas.microsoft.com/office/drawing/2017/model3d" xmlns:o="urn:schemas-microsoft-com:office:office" xmlns:r="http://schemas.openxmlformats.org/officeDocument/2006/relationships" xmlns:m="http://schemas.openxmlformats.org/officeDocument/2006/math" xmlns:v="urn:schemas-microsoft-com:vml" xmlns:wp14="http://schemas.microsoft.com/office/word/2010/wordprocessingDrawing" xmlns:wp="http://schemas.openxmlformats.org/drawingml/2006/wordprocessingDrawing" xmlns:w10="urn:schemas-microsoft-com:office:word" xmlns:w="http://schemas.openxmlformats.org/wordprocessingml/2006/main" xmlns:w14="http://schemas.microsoft.com/office/word/2010/wordml" xmlns:w15="http://schemas.microsoft.com/office/word/2012/wordml" xmlns:w16cid="http://schemas.microsoft.com/office/word/2016/wordml/cid" xmlns:w16se="http://schemas.microsoft.com/office/word/2015/wordml/symex" xmlns:wpg="http://schemas.microsoft.com/office/word/2010/wordprocessingGroup" xmlns:wpi="http://schemas.microsoft.com/office/word/2010/wordprocessingInk" xmlns:wne="http://schemas.microsoft.com/office/word/2006/wordml" xmlns:wps="http://schemas.microsoft.com/office/word/2010/wordprocessingShape" mc:Ignorable="w14 w15 w16se w16cid wp14">
+<w:ftr xmlns:wpc="http://schemas.microsoft.com/office/word/2010/wordprocessingCanvas" xmlns:cx="http://schemas.microsoft.com/office/drawing/2014/chartex" xmlns:cx1="http://schemas.microsoft.com/office/drawing/2015/9/8/chartex" xmlns:cx2="http://schemas.microsoft.com/office/drawing/2015/10/21/chartex" xmlns:cx3="http://schemas.microsoft.com/office/drawing/2016/5/9/chartex" xmlns:cx4="http://schemas.microsoft.com/office/drawing/2016/5/10/chartex" xmlns:cx5="http://schemas.microsoft.com/office/drawing/2016/5/11/chartex" xmlns:cx6="http://schemas.microsoft.com/office/drawing/2016/5/12/chartex" xmlns:cx7="http://schemas.microsoft.com/office/drawing/2016/5/13/chartex" xmlns:cx8="http://schemas.microsoft.com/office/drawing/2016/5/14/chartex" xmlns:mc="http://schemas.openxmlformats.org/markup-compatibility/2006" xmlns:aink="http://schemas.microsoft.com/office/drawing/2016/ink" xmlns:am3d="http://schemas.microsoft.com/office/drawing/2017/model3d" xmlns:o="urn:schemas-microsoft-com:office:office" xmlns:r="http://schemas.openxmlformats.org/officeDocument/2006/relationships" xmlns:m="http://schemas.openxmlformats.org/officeDocument/2006/math" xmlns:v="urn:schemas-microsoft-com:vml" xmlns:wp14="http://schemas.microsoft.com/office/word/2010/wordprocessingDrawing" xmlns:wp="http://schemas.openxmlformats.org/drawingml/2006/wordprocessingDrawing" xmlns:w10="urn:schemas-microsoft-com:office:word" xmlns:w="http://schemas.openxmlformats.org/wordprocessingml/2006/main" xmlns:w14="http://schemas.microsoft.com/office/word/2010/wordml" xmlns:w15="http://schemas.microsoft.com/office/word/2012/wordml" xmlns:w16cex="http://schemas.microsoft.com/office/word/2018/wordml/cex" xmlns:w16cid="http://schemas.microsoft.com/office/word/2016/wordml/cid" xmlns:w16="http://schemas.microsoft.com/office/word/2018/wordml" xmlns:w16se="http://schemas.microsoft.com/office/word/2015/wordml/symex" xmlns:wpg="http://schemas.microsoft.com/office/word/2010/wordprocessingGroup" xmlns:wpi="http://schemas.microsoft.com/office/word/2010/wordprocessingInk" xmlns:wne="http://schemas.microsoft.com/office/word/2006/wordml" xmlns:wps="http://schemas.microsoft.com/office/word/2010/wordprocessingShape" mc:Ignorable="w14 w15 w16se w16cid w16 w16cex wp14">
   <w:tbl>
     <w:tblPr>
       <w:tblW w:w="9000" w:type="dxa"/>
@@ -9617,7 +9881,7 @@
 </file>
 
 <file path=word/footer2.xml><?xml version="1.0" encoding="utf-8"?>
-<w:ftr xmlns:wpc="http://schemas.microsoft.com/office/word/2010/wordprocessingCanvas" xmlns:cx="http://schemas.microsoft.com/office/drawing/2014/chartex" xmlns:cx1="http://schemas.microsoft.com/office/drawing/2015/9/8/chartex" xmlns:cx2="http://schemas.microsoft.com/office/drawing/2015/10/21/chartex" xmlns:cx3="http://schemas.microsoft.com/office/drawing/2016/5/9/chartex" xmlns:cx4="http://schemas.microsoft.com/office/drawing/2016/5/10/chartex" xmlns:cx5="http://schemas.microsoft.com/office/drawing/2016/5/11/chartex" xmlns:cx6="http://schemas.microsoft.com/office/drawing/2016/5/12/chartex" xmlns:cx7="http://schemas.microsoft.com/office/drawing/2016/5/13/chartex" xmlns:cx8="http://schemas.microsoft.com/office/drawing/2016/5/14/chartex" xmlns:mc="http://schemas.openxmlformats.org/markup-compatibility/2006" xmlns:aink="http://schemas.microsoft.com/office/drawing/2016/ink" xmlns:am3d="http://schemas.microsoft.com/office/drawing/2017/model3d" xmlns:o="urn:schemas-microsoft-com:office:office" xmlns:r="http://schemas.openxmlformats.org/officeDocument/2006/relationships" xmlns:m="http://schemas.openxmlformats.org/officeDocument/2006/math" xmlns:v="urn:schemas-microsoft-com:vml" xmlns:wp14="http://schemas.microsoft.com/office/word/2010/wordprocessingDrawing" xmlns:wp="http://schemas.openxmlformats.org/drawingml/2006/wordprocessingDrawing" xmlns:w10="urn:schemas-microsoft-com:office:word" xmlns:w="http://schemas.openxmlformats.org/wordprocessingml/2006/main" xmlns:w14="http://schemas.microsoft.com/office/word/2010/wordml" xmlns:w15="http://schemas.microsoft.com/office/word/2012/wordml" xmlns:w16cid="http://schemas.microsoft.com/office/word/2016/wordml/cid" xmlns:w16se="http://schemas.microsoft.com/office/word/2015/wordml/symex" xmlns:wpg="http://schemas.microsoft.com/office/word/2010/wordprocessingGroup" xmlns:wpi="http://schemas.microsoft.com/office/word/2010/wordprocessingInk" xmlns:wne="http://schemas.microsoft.com/office/word/2006/wordml" xmlns:wps="http://schemas.microsoft.com/office/word/2010/wordprocessingShape" mc:Ignorable="w14 w15 w16se w16cid wp14">
+<w:ftr xmlns:wpc="http://schemas.microsoft.com/office/word/2010/wordprocessingCanvas" xmlns:cx="http://schemas.microsoft.com/office/drawing/2014/chartex" xmlns:cx1="http://schemas.microsoft.com/office/drawing/2015/9/8/chartex" xmlns:cx2="http://schemas.microsoft.com/office/drawing/2015/10/21/chartex" xmlns:cx3="http://schemas.microsoft.com/office/drawing/2016/5/9/chartex" xmlns:cx4="http://schemas.microsoft.com/office/drawing/2016/5/10/chartex" xmlns:cx5="http://schemas.microsoft.com/office/drawing/2016/5/11/chartex" xmlns:cx6="http://schemas.microsoft.com/office/drawing/2016/5/12/chartex" xmlns:cx7="http://schemas.microsoft.com/office/drawing/2016/5/13/chartex" xmlns:cx8="http://schemas.microsoft.com/office/drawing/2016/5/14/chartex" xmlns:mc="http://schemas.openxmlformats.org/markup-compatibility/2006" xmlns:aink="http://schemas.microsoft.com/office/drawing/2016/ink" xmlns:am3d="http://schemas.microsoft.com/office/drawing/2017/model3d" xmlns:o="urn:schemas-microsoft-com:office:office" xmlns:r="http://schemas.openxmlformats.org/officeDocument/2006/relationships" xmlns:m="http://schemas.openxmlformats.org/officeDocument/2006/math" xmlns:v="urn:schemas-microsoft-com:vml" xmlns:wp14="http://schemas.microsoft.com/office/word/2010/wordprocessingDrawing" xmlns:wp="http://schemas.openxmlformats.org/drawingml/2006/wordprocessingDrawing" xmlns:w10="urn:schemas-microsoft-com:office:word" xmlns:w="http://schemas.openxmlformats.org/wordprocessingml/2006/main" xmlns:w14="http://schemas.microsoft.com/office/word/2010/wordml" xmlns:w15="http://schemas.microsoft.com/office/word/2012/wordml" xmlns:w16cex="http://schemas.microsoft.com/office/word/2018/wordml/cex" xmlns:w16cid="http://schemas.microsoft.com/office/word/2016/wordml/cid" xmlns:w16="http://schemas.microsoft.com/office/word/2018/wordml" xmlns:w16se="http://schemas.microsoft.com/office/word/2015/wordml/symex" xmlns:wpg="http://schemas.microsoft.com/office/word/2010/wordprocessingGroup" xmlns:wpi="http://schemas.microsoft.com/office/word/2010/wordprocessingInk" xmlns:wne="http://schemas.microsoft.com/office/word/2006/wordml" xmlns:wps="http://schemas.microsoft.com/office/word/2010/wordprocessingShape" mc:Ignorable="w14 w15 w16se w16cid w16 w16cex wp14">
   <w:tbl>
     <w:tblPr>
       <w:tblW w:w="0" w:type="auto"/>
@@ -9722,14 +9986,7 @@
               <w:b w:val="0"/>
               <w:bCs/>
             </w:rPr>
-            <w:t>04/0</w:t>
-          </w:r>
-          <w:r>
-            <w:rPr>
-              <w:b w:val="0"/>
-              <w:bCs/>
-            </w:rPr>
-            <w:t>8/2020</w:t>
+            <w:t>04/08/2020</w:t>
           </w:r>
         </w:p>
       </w:tc>
@@ -9821,7 +10078,7 @@
 </file>
 
 <file path=word/footer3.xml><?xml version="1.0" encoding="utf-8"?>
-<w:ftr xmlns:wpc="http://schemas.microsoft.com/office/word/2010/wordprocessingCanvas" xmlns:cx="http://schemas.microsoft.com/office/drawing/2014/chartex" xmlns:cx1="http://schemas.microsoft.com/office/drawing/2015/9/8/chartex" xmlns:cx2="http://schemas.microsoft.com/office/drawing/2015/10/21/chartex" xmlns:cx3="http://schemas.microsoft.com/office/drawing/2016/5/9/chartex" xmlns:cx4="http://schemas.microsoft.com/office/drawing/2016/5/10/chartex" xmlns:cx5="http://schemas.microsoft.com/office/drawing/2016/5/11/chartex" xmlns:cx6="http://schemas.microsoft.com/office/drawing/2016/5/12/chartex" xmlns:cx7="http://schemas.microsoft.com/office/drawing/2016/5/13/chartex" xmlns:cx8="http://schemas.microsoft.com/office/drawing/2016/5/14/chartex" xmlns:mc="http://schemas.openxmlformats.org/markup-compatibility/2006" xmlns:aink="http://schemas.microsoft.com/office/drawing/2016/ink" xmlns:am3d="http://schemas.microsoft.com/office/drawing/2017/model3d" xmlns:o="urn:schemas-microsoft-com:office:office" xmlns:r="http://schemas.openxmlformats.org/officeDocument/2006/relationships" xmlns:m="http://schemas.openxmlformats.org/officeDocument/2006/math" xmlns:v="urn:schemas-microsoft-com:vml" xmlns:wp14="http://schemas.microsoft.com/office/word/2010/wordprocessingDrawing" xmlns:wp="http://schemas.openxmlformats.org/drawingml/2006/wordprocessingDrawing" xmlns:w10="urn:schemas-microsoft-com:office:word" xmlns:w="http://schemas.openxmlformats.org/wordprocessingml/2006/main" xmlns:w14="http://schemas.microsoft.com/office/word/2010/wordml" xmlns:w15="http://schemas.microsoft.com/office/word/2012/wordml" xmlns:w16cid="http://schemas.microsoft.com/office/word/2016/wordml/cid" xmlns:w16se="http://schemas.microsoft.com/office/word/2015/wordml/symex" xmlns:wpg="http://schemas.microsoft.com/office/word/2010/wordprocessingGroup" xmlns:wpi="http://schemas.microsoft.com/office/word/2010/wordprocessingInk" xmlns:wne="http://schemas.microsoft.com/office/word/2006/wordml" xmlns:wps="http://schemas.microsoft.com/office/word/2010/wordprocessingShape" mc:Ignorable="w14 w15 w16se w16cid wp14">
+<w:ftr xmlns:wpc="http://schemas.microsoft.com/office/word/2010/wordprocessingCanvas" xmlns:cx="http://schemas.microsoft.com/office/drawing/2014/chartex" xmlns:cx1="http://schemas.microsoft.com/office/drawing/2015/9/8/chartex" xmlns:cx2="http://schemas.microsoft.com/office/drawing/2015/10/21/chartex" xmlns:cx3="http://schemas.microsoft.com/office/drawing/2016/5/9/chartex" xmlns:cx4="http://schemas.microsoft.com/office/drawing/2016/5/10/chartex" xmlns:cx5="http://schemas.microsoft.com/office/drawing/2016/5/11/chartex" xmlns:cx6="http://schemas.microsoft.com/office/drawing/2016/5/12/chartex" xmlns:cx7="http://schemas.microsoft.com/office/drawing/2016/5/13/chartex" xmlns:cx8="http://schemas.microsoft.com/office/drawing/2016/5/14/chartex" xmlns:mc="http://schemas.openxmlformats.org/markup-compatibility/2006" xmlns:aink="http://schemas.microsoft.com/office/drawing/2016/ink" xmlns:am3d="http://schemas.microsoft.com/office/drawing/2017/model3d" xmlns:o="urn:schemas-microsoft-com:office:office" xmlns:r="http://schemas.openxmlformats.org/officeDocument/2006/relationships" xmlns:m="http://schemas.openxmlformats.org/officeDocument/2006/math" xmlns:v="urn:schemas-microsoft-com:vml" xmlns:wp14="http://schemas.microsoft.com/office/word/2010/wordprocessingDrawing" xmlns:wp="http://schemas.openxmlformats.org/drawingml/2006/wordprocessingDrawing" xmlns:w10="urn:schemas-microsoft-com:office:word" xmlns:w="http://schemas.openxmlformats.org/wordprocessingml/2006/main" xmlns:w14="http://schemas.microsoft.com/office/word/2010/wordml" xmlns:w15="http://schemas.microsoft.com/office/word/2012/wordml" xmlns:w16cex="http://schemas.microsoft.com/office/word/2018/wordml/cex" xmlns:w16cid="http://schemas.microsoft.com/office/word/2016/wordml/cid" xmlns:w16="http://schemas.microsoft.com/office/word/2018/wordml" xmlns:w16se="http://schemas.microsoft.com/office/word/2015/wordml/symex" xmlns:wpg="http://schemas.microsoft.com/office/word/2010/wordprocessingGroup" xmlns:wpi="http://schemas.microsoft.com/office/word/2010/wordprocessingInk" xmlns:wne="http://schemas.microsoft.com/office/word/2006/wordml" xmlns:wps="http://schemas.microsoft.com/office/word/2010/wordprocessingShape" mc:Ignorable="w14 w15 w16se w16cid w16 w16cex wp14">
   <w:tbl>
     <w:tblPr>
       <w:tblW w:w="9000" w:type="dxa"/>
@@ -9966,7 +10223,7 @@
 </file>
 
 <file path=word/footer4.xml><?xml version="1.0" encoding="utf-8"?>
-<w:ftr xmlns:wpc="http://schemas.microsoft.com/office/word/2010/wordprocessingCanvas" xmlns:cx="http://schemas.microsoft.com/office/drawing/2014/chartex" xmlns:cx1="http://schemas.microsoft.com/office/drawing/2015/9/8/chartex" xmlns:cx2="http://schemas.microsoft.com/office/drawing/2015/10/21/chartex" xmlns:cx3="http://schemas.microsoft.com/office/drawing/2016/5/9/chartex" xmlns:cx4="http://schemas.microsoft.com/office/drawing/2016/5/10/chartex" xmlns:cx5="http://schemas.microsoft.com/office/drawing/2016/5/11/chartex" xmlns:cx6="http://schemas.microsoft.com/office/drawing/2016/5/12/chartex" xmlns:cx7="http://schemas.microsoft.com/office/drawing/2016/5/13/chartex" xmlns:cx8="http://schemas.microsoft.com/office/drawing/2016/5/14/chartex" xmlns:mc="http://schemas.openxmlformats.org/markup-compatibility/2006" xmlns:aink="http://schemas.microsoft.com/office/drawing/2016/ink" xmlns:am3d="http://schemas.microsoft.com/office/drawing/2017/model3d" xmlns:o="urn:schemas-microsoft-com:office:office" xmlns:r="http://schemas.openxmlformats.org/officeDocument/2006/relationships" xmlns:m="http://schemas.openxmlformats.org/officeDocument/2006/math" xmlns:v="urn:schemas-microsoft-com:vml" xmlns:wp14="http://schemas.microsoft.com/office/word/2010/wordprocessingDrawing" xmlns:wp="http://schemas.openxmlformats.org/drawingml/2006/wordprocessingDrawing" xmlns:w10="urn:schemas-microsoft-com:office:word" xmlns:w="http://schemas.openxmlformats.org/wordprocessingml/2006/main" xmlns:w14="http://schemas.microsoft.com/office/word/2010/wordml" xmlns:w15="http://schemas.microsoft.com/office/word/2012/wordml" xmlns:w16cid="http://schemas.microsoft.com/office/word/2016/wordml/cid" xmlns:w16se="http://schemas.microsoft.com/office/word/2015/wordml/symex" xmlns:wpg="http://schemas.microsoft.com/office/word/2010/wordprocessingGroup" xmlns:wpi="http://schemas.microsoft.com/office/word/2010/wordprocessingInk" xmlns:wne="http://schemas.microsoft.com/office/word/2006/wordml" xmlns:wps="http://schemas.microsoft.com/office/word/2010/wordprocessingShape" mc:Ignorable="w14 w15 w16se w16cid wp14">
+<w:ftr xmlns:wpc="http://schemas.microsoft.com/office/word/2010/wordprocessingCanvas" xmlns:cx="http://schemas.microsoft.com/office/drawing/2014/chartex" xmlns:cx1="http://schemas.microsoft.com/office/drawing/2015/9/8/chartex" xmlns:cx2="http://schemas.microsoft.com/office/drawing/2015/10/21/chartex" xmlns:cx3="http://schemas.microsoft.com/office/drawing/2016/5/9/chartex" xmlns:cx4="http://schemas.microsoft.com/office/drawing/2016/5/10/chartex" xmlns:cx5="http://schemas.microsoft.com/office/drawing/2016/5/11/chartex" xmlns:cx6="http://schemas.microsoft.com/office/drawing/2016/5/12/chartex" xmlns:cx7="http://schemas.microsoft.com/office/drawing/2016/5/13/chartex" xmlns:cx8="http://schemas.microsoft.com/office/drawing/2016/5/14/chartex" xmlns:mc="http://schemas.openxmlformats.org/markup-compatibility/2006" xmlns:aink="http://schemas.microsoft.com/office/drawing/2016/ink" xmlns:am3d="http://schemas.microsoft.com/office/drawing/2017/model3d" xmlns:o="urn:schemas-microsoft-com:office:office" xmlns:r="http://schemas.openxmlformats.org/officeDocument/2006/relationships" xmlns:m="http://schemas.openxmlformats.org/officeDocument/2006/math" xmlns:v="urn:schemas-microsoft-com:vml" xmlns:wp14="http://schemas.microsoft.com/office/word/2010/wordprocessingDrawing" xmlns:wp="http://schemas.openxmlformats.org/drawingml/2006/wordprocessingDrawing" xmlns:w10="urn:schemas-microsoft-com:office:word" xmlns:w="http://schemas.openxmlformats.org/wordprocessingml/2006/main" xmlns:w14="http://schemas.microsoft.com/office/word/2010/wordml" xmlns:w15="http://schemas.microsoft.com/office/word/2012/wordml" xmlns:w16cex="http://schemas.microsoft.com/office/word/2018/wordml/cex" xmlns:w16cid="http://schemas.microsoft.com/office/word/2016/wordml/cid" xmlns:w16="http://schemas.microsoft.com/office/word/2018/wordml" xmlns:w16se="http://schemas.microsoft.com/office/word/2015/wordml/symex" xmlns:wpg="http://schemas.microsoft.com/office/word/2010/wordprocessingGroup" xmlns:wpi="http://schemas.microsoft.com/office/word/2010/wordprocessingInk" xmlns:wne="http://schemas.microsoft.com/office/word/2006/wordml" xmlns:wps="http://schemas.microsoft.com/office/word/2010/wordprocessingShape" mc:Ignorable="w14 w15 w16se w16cid w16 w16cex wp14">
   <w:tbl>
     <w:tblPr>
       <w:tblW w:w="9000" w:type="dxa"/>
@@ -10111,7 +10368,7 @@
 </file>
 
 <file path=word/footer5.xml><?xml version="1.0" encoding="utf-8"?>
-<w:ftr xmlns:wpc="http://schemas.microsoft.com/office/word/2010/wordprocessingCanvas" xmlns:cx="http://schemas.microsoft.com/office/drawing/2014/chartex" xmlns:cx1="http://schemas.microsoft.com/office/drawing/2015/9/8/chartex" xmlns:cx2="http://schemas.microsoft.com/office/drawing/2015/10/21/chartex" xmlns:cx3="http://schemas.microsoft.com/office/drawing/2016/5/9/chartex" xmlns:cx4="http://schemas.microsoft.com/office/drawing/2016/5/10/chartex" xmlns:cx5="http://schemas.microsoft.com/office/drawing/2016/5/11/chartex" xmlns:cx6="http://schemas.microsoft.com/office/drawing/2016/5/12/chartex" xmlns:cx7="http://schemas.microsoft.com/office/drawing/2016/5/13/chartex" xmlns:cx8="http://schemas.microsoft.com/office/drawing/2016/5/14/chartex" xmlns:mc="http://schemas.openxmlformats.org/markup-compatibility/2006" xmlns:aink="http://schemas.microsoft.com/office/drawing/2016/ink" xmlns:am3d="http://schemas.microsoft.com/office/drawing/2017/model3d" xmlns:o="urn:schemas-microsoft-com:office:office" xmlns:r="http://schemas.openxmlformats.org/officeDocument/2006/relationships" xmlns:m="http://schemas.openxmlformats.org/officeDocument/2006/math" xmlns:v="urn:schemas-microsoft-com:vml" xmlns:wp14="http://schemas.microsoft.com/office/word/2010/wordprocessingDrawing" xmlns:wp="http://schemas.openxmlformats.org/drawingml/2006/wordprocessingDrawing" xmlns:w10="urn:schemas-microsoft-com:office:word" xmlns:w="http://schemas.openxmlformats.org/wordprocessingml/2006/main" xmlns:w14="http://schemas.microsoft.com/office/word/2010/wordml" xmlns:w15="http://schemas.microsoft.com/office/word/2012/wordml" xmlns:w16cid="http://schemas.microsoft.com/office/word/2016/wordml/cid" xmlns:w16se="http://schemas.microsoft.com/office/word/2015/wordml/symex" xmlns:wpg="http://schemas.microsoft.com/office/word/2010/wordprocessingGroup" xmlns:wpi="http://schemas.microsoft.com/office/word/2010/wordprocessingInk" xmlns:wne="http://schemas.microsoft.com/office/word/2006/wordml" xmlns:wps="http://schemas.microsoft.com/office/word/2010/wordprocessingShape" mc:Ignorable="w14 w15 w16se w16cid wp14">
+<w:ftr xmlns:wpc="http://schemas.microsoft.com/office/word/2010/wordprocessingCanvas" xmlns:cx="http://schemas.microsoft.com/office/drawing/2014/chartex" xmlns:cx1="http://schemas.microsoft.com/office/drawing/2015/9/8/chartex" xmlns:cx2="http://schemas.microsoft.com/office/drawing/2015/10/21/chartex" xmlns:cx3="http://schemas.microsoft.com/office/drawing/2016/5/9/chartex" xmlns:cx4="http://schemas.microsoft.com/office/drawing/2016/5/10/chartex" xmlns:cx5="http://schemas.microsoft.com/office/drawing/2016/5/11/chartex" xmlns:cx6="http://schemas.microsoft.com/office/drawing/2016/5/12/chartex" xmlns:cx7="http://schemas.microsoft.com/office/drawing/2016/5/13/chartex" xmlns:cx8="http://schemas.microsoft.com/office/drawing/2016/5/14/chartex" xmlns:mc="http://schemas.openxmlformats.org/markup-compatibility/2006" xmlns:aink="http://schemas.microsoft.com/office/drawing/2016/ink" xmlns:am3d="http://schemas.microsoft.com/office/drawing/2017/model3d" xmlns:o="urn:schemas-microsoft-com:office:office" xmlns:r="http://schemas.openxmlformats.org/officeDocument/2006/relationships" xmlns:m="http://schemas.openxmlformats.org/officeDocument/2006/math" xmlns:v="urn:schemas-microsoft-com:vml" xmlns:wp14="http://schemas.microsoft.com/office/word/2010/wordprocessingDrawing" xmlns:wp="http://schemas.openxmlformats.org/drawingml/2006/wordprocessingDrawing" xmlns:w10="urn:schemas-microsoft-com:office:word" xmlns:w="http://schemas.openxmlformats.org/wordprocessingml/2006/main" xmlns:w14="http://schemas.microsoft.com/office/word/2010/wordml" xmlns:w15="http://schemas.microsoft.com/office/word/2012/wordml" xmlns:w16cex="http://schemas.microsoft.com/office/word/2018/wordml/cex" xmlns:w16cid="http://schemas.microsoft.com/office/word/2016/wordml/cid" xmlns:w16="http://schemas.microsoft.com/office/word/2018/wordml" xmlns:w16se="http://schemas.microsoft.com/office/word/2015/wordml/symex" xmlns:wpg="http://schemas.microsoft.com/office/word/2010/wordprocessingGroup" xmlns:wpi="http://schemas.microsoft.com/office/word/2010/wordprocessingInk" xmlns:wne="http://schemas.microsoft.com/office/word/2006/wordml" xmlns:wps="http://schemas.microsoft.com/office/word/2010/wordprocessingShape" mc:Ignorable="w14 w15 w16se w16cid w16 w16cex wp14">
   <w:tbl>
     <w:tblPr>
       <w:tblW w:w="9000" w:type="dxa"/>
@@ -10256,7 +10513,7 @@
 </file>
 
 <file path=word/footer6.xml><?xml version="1.0" encoding="utf-8"?>
-<w:ftr xmlns:wpc="http://schemas.microsoft.com/office/word/2010/wordprocessingCanvas" xmlns:cx="http://schemas.microsoft.com/office/drawing/2014/chartex" xmlns:cx1="http://schemas.microsoft.com/office/drawing/2015/9/8/chartex" xmlns:cx2="http://schemas.microsoft.com/office/drawing/2015/10/21/chartex" xmlns:cx3="http://schemas.microsoft.com/office/drawing/2016/5/9/chartex" xmlns:cx4="http://schemas.microsoft.com/office/drawing/2016/5/10/chartex" xmlns:cx5="http://schemas.microsoft.com/office/drawing/2016/5/11/chartex" xmlns:cx6="http://schemas.microsoft.com/office/drawing/2016/5/12/chartex" xmlns:cx7="http://schemas.microsoft.com/office/drawing/2016/5/13/chartex" xmlns:cx8="http://schemas.microsoft.com/office/drawing/2016/5/14/chartex" xmlns:mc="http://schemas.openxmlformats.org/markup-compatibility/2006" xmlns:aink="http://schemas.microsoft.com/office/drawing/2016/ink" xmlns:am3d="http://schemas.microsoft.com/office/drawing/2017/model3d" xmlns:o="urn:schemas-microsoft-com:office:office" xmlns:r="http://schemas.openxmlformats.org/officeDocument/2006/relationships" xmlns:m="http://schemas.openxmlformats.org/officeDocument/2006/math" xmlns:v="urn:schemas-microsoft-com:vml" xmlns:wp14="http://schemas.microsoft.com/office/word/2010/wordprocessingDrawing" xmlns:wp="http://schemas.openxmlformats.org/drawingml/2006/wordprocessingDrawing" xmlns:w10="urn:schemas-microsoft-com:office:word" xmlns:w="http://schemas.openxmlformats.org/wordprocessingml/2006/main" xmlns:w14="http://schemas.microsoft.com/office/word/2010/wordml" xmlns:w15="http://schemas.microsoft.com/office/word/2012/wordml" xmlns:w16cid="http://schemas.microsoft.com/office/word/2016/wordml/cid" xmlns:w16se="http://schemas.microsoft.com/office/word/2015/wordml/symex" xmlns:wpg="http://schemas.microsoft.com/office/word/2010/wordprocessingGroup" xmlns:wpi="http://schemas.microsoft.com/office/word/2010/wordprocessingInk" xmlns:wne="http://schemas.microsoft.com/office/word/2006/wordml" xmlns:wps="http://schemas.microsoft.com/office/word/2010/wordprocessingShape" mc:Ignorable="w14 w15 w16se w16cid wp14">
+<w:ftr xmlns:wpc="http://schemas.microsoft.com/office/word/2010/wordprocessingCanvas" xmlns:cx="http://schemas.microsoft.com/office/drawing/2014/chartex" xmlns:cx1="http://schemas.microsoft.com/office/drawing/2015/9/8/chartex" xmlns:cx2="http://schemas.microsoft.com/office/drawing/2015/10/21/chartex" xmlns:cx3="http://schemas.microsoft.com/office/drawing/2016/5/9/chartex" xmlns:cx4="http://schemas.microsoft.com/office/drawing/2016/5/10/chartex" xmlns:cx5="http://schemas.microsoft.com/office/drawing/2016/5/11/chartex" xmlns:cx6="http://schemas.microsoft.com/office/drawing/2016/5/12/chartex" xmlns:cx7="http://schemas.microsoft.com/office/drawing/2016/5/13/chartex" xmlns:cx8="http://schemas.microsoft.com/office/drawing/2016/5/14/chartex" xmlns:mc="http://schemas.openxmlformats.org/markup-compatibility/2006" xmlns:aink="http://schemas.microsoft.com/office/drawing/2016/ink" xmlns:am3d="http://schemas.microsoft.com/office/drawing/2017/model3d" xmlns:o="urn:schemas-microsoft-com:office:office" xmlns:r="http://schemas.openxmlformats.org/officeDocument/2006/relationships" xmlns:m="http://schemas.openxmlformats.org/officeDocument/2006/math" xmlns:v="urn:schemas-microsoft-com:vml" xmlns:wp14="http://schemas.microsoft.com/office/word/2010/wordprocessingDrawing" xmlns:wp="http://schemas.openxmlformats.org/drawingml/2006/wordprocessingDrawing" xmlns:w10="urn:schemas-microsoft-com:office:word" xmlns:w="http://schemas.openxmlformats.org/wordprocessingml/2006/main" xmlns:w14="http://schemas.microsoft.com/office/word/2010/wordml" xmlns:w15="http://schemas.microsoft.com/office/word/2012/wordml" xmlns:w16cex="http://schemas.microsoft.com/office/word/2018/wordml/cex" xmlns:w16cid="http://schemas.microsoft.com/office/word/2016/wordml/cid" xmlns:w16="http://schemas.microsoft.com/office/word/2018/wordml" xmlns:w16se="http://schemas.microsoft.com/office/word/2015/wordml/symex" xmlns:wpg="http://schemas.microsoft.com/office/word/2010/wordprocessingGroup" xmlns:wpi="http://schemas.microsoft.com/office/word/2010/wordprocessingInk" xmlns:wne="http://schemas.microsoft.com/office/word/2006/wordml" xmlns:wps="http://schemas.microsoft.com/office/word/2010/wordprocessingShape" mc:Ignorable="w14 w15 w16se w16cid w16 w16cex wp14">
   <w:tbl>
     <w:tblPr>
       <w:tblW w:w="9000" w:type="dxa"/>
@@ -10401,7 +10658,7 @@
 </file>
 
 <file path=word/footer7.xml><?xml version="1.0" encoding="utf-8"?>
-<w:ftr xmlns:wpc="http://schemas.microsoft.com/office/word/2010/wordprocessingCanvas" xmlns:cx="http://schemas.microsoft.com/office/drawing/2014/chartex" xmlns:cx1="http://schemas.microsoft.com/office/drawing/2015/9/8/chartex" xmlns:cx2="http://schemas.microsoft.com/office/drawing/2015/10/21/chartex" xmlns:cx3="http://schemas.microsoft.com/office/drawing/2016/5/9/chartex" xmlns:cx4="http://schemas.microsoft.com/office/drawing/2016/5/10/chartex" xmlns:cx5="http://schemas.microsoft.com/office/drawing/2016/5/11/chartex" xmlns:cx6="http://schemas.microsoft.com/office/drawing/2016/5/12/chartex" xmlns:cx7="http://schemas.microsoft.com/office/drawing/2016/5/13/chartex" xmlns:cx8="http://schemas.microsoft.com/office/drawing/2016/5/14/chartex" xmlns:mc="http://schemas.openxmlformats.org/markup-compatibility/2006" xmlns:aink="http://schemas.microsoft.com/office/drawing/2016/ink" xmlns:am3d="http://schemas.microsoft.com/office/drawing/2017/model3d" xmlns:o="urn:schemas-microsoft-com:office:office" xmlns:r="http://schemas.openxmlformats.org/officeDocument/2006/relationships" xmlns:m="http://schemas.openxmlformats.org/officeDocument/2006/math" xmlns:v="urn:schemas-microsoft-com:vml" xmlns:wp14="http://schemas.microsoft.com/office/word/2010/wordprocessingDrawing" xmlns:wp="http://schemas.openxmlformats.org/drawingml/2006/wordprocessingDrawing" xmlns:w10="urn:schemas-microsoft-com:office:word" xmlns:w="http://schemas.openxmlformats.org/wordprocessingml/2006/main" xmlns:w14="http://schemas.microsoft.com/office/word/2010/wordml" xmlns:w15="http://schemas.microsoft.com/office/word/2012/wordml" xmlns:w16cid="http://schemas.microsoft.com/office/word/2016/wordml/cid" xmlns:w16se="http://schemas.microsoft.com/office/word/2015/wordml/symex" xmlns:wpg="http://schemas.microsoft.com/office/word/2010/wordprocessingGroup" xmlns:wpi="http://schemas.microsoft.com/office/word/2010/wordprocessingInk" xmlns:wne="http://schemas.microsoft.com/office/word/2006/wordml" xmlns:wps="http://schemas.microsoft.com/office/word/2010/wordprocessingShape" mc:Ignorable="w14 w15 w16se w16cid wp14">
+<w:ftr xmlns:wpc="http://schemas.microsoft.com/office/word/2010/wordprocessingCanvas" xmlns:cx="http://schemas.microsoft.com/office/drawing/2014/chartex" xmlns:cx1="http://schemas.microsoft.com/office/drawing/2015/9/8/chartex" xmlns:cx2="http://schemas.microsoft.com/office/drawing/2015/10/21/chartex" xmlns:cx3="http://schemas.microsoft.com/office/drawing/2016/5/9/chartex" xmlns:cx4="http://schemas.microsoft.com/office/drawing/2016/5/10/chartex" xmlns:cx5="http://schemas.microsoft.com/office/drawing/2016/5/11/chartex" xmlns:cx6="http://schemas.microsoft.com/office/drawing/2016/5/12/chartex" xmlns:cx7="http://schemas.microsoft.com/office/drawing/2016/5/13/chartex" xmlns:cx8="http://schemas.microsoft.com/office/drawing/2016/5/14/chartex" xmlns:mc="http://schemas.openxmlformats.org/markup-compatibility/2006" xmlns:aink="http://schemas.microsoft.com/office/drawing/2016/ink" xmlns:am3d="http://schemas.microsoft.com/office/drawing/2017/model3d" xmlns:o="urn:schemas-microsoft-com:office:office" xmlns:r="http://schemas.openxmlformats.org/officeDocument/2006/relationships" xmlns:m="http://schemas.openxmlformats.org/officeDocument/2006/math" xmlns:v="urn:schemas-microsoft-com:vml" xmlns:wp14="http://schemas.microsoft.com/office/word/2010/wordprocessingDrawing" xmlns:wp="http://schemas.openxmlformats.org/drawingml/2006/wordprocessingDrawing" xmlns:w10="urn:schemas-microsoft-com:office:word" xmlns:w="http://schemas.openxmlformats.org/wordprocessingml/2006/main" xmlns:w14="http://schemas.microsoft.com/office/word/2010/wordml" xmlns:w15="http://schemas.microsoft.com/office/word/2012/wordml" xmlns:w16cex="http://schemas.microsoft.com/office/word/2018/wordml/cex" xmlns:w16cid="http://schemas.microsoft.com/office/word/2016/wordml/cid" xmlns:w16="http://schemas.microsoft.com/office/word/2018/wordml" xmlns:w16se="http://schemas.microsoft.com/office/word/2015/wordml/symex" xmlns:wpg="http://schemas.microsoft.com/office/word/2010/wordprocessingGroup" xmlns:wpi="http://schemas.microsoft.com/office/word/2010/wordprocessingInk" xmlns:wne="http://schemas.microsoft.com/office/word/2006/wordml" xmlns:wps="http://schemas.microsoft.com/office/word/2010/wordprocessingShape" mc:Ignorable="w14 w15 w16se w16cid w16 w16cex wp14">
   <w:tbl>
     <w:tblPr>
       <w:tblW w:w="9000" w:type="dxa"/>
@@ -10546,7 +10803,7 @@
 </file>
 
 <file path=word/footer8.xml><?xml version="1.0" encoding="utf-8"?>
-<w:ftr xmlns:wpc="http://schemas.microsoft.com/office/word/2010/wordprocessingCanvas" xmlns:cx="http://schemas.microsoft.com/office/drawing/2014/chartex" xmlns:cx1="http://schemas.microsoft.com/office/drawing/2015/9/8/chartex" xmlns:cx2="http://schemas.microsoft.com/office/drawing/2015/10/21/chartex" xmlns:cx3="http://schemas.microsoft.com/office/drawing/2016/5/9/chartex" xmlns:cx4="http://schemas.microsoft.com/office/drawing/2016/5/10/chartex" xmlns:cx5="http://schemas.microsoft.com/office/drawing/2016/5/11/chartex" xmlns:cx6="http://schemas.microsoft.com/office/drawing/2016/5/12/chartex" xmlns:cx7="http://schemas.microsoft.com/office/drawing/2016/5/13/chartex" xmlns:cx8="http://schemas.microsoft.com/office/drawing/2016/5/14/chartex" xmlns:mc="http://schemas.openxmlformats.org/markup-compatibility/2006" xmlns:aink="http://schemas.microsoft.com/office/drawing/2016/ink" xmlns:am3d="http://schemas.microsoft.com/office/drawing/2017/model3d" xmlns:o="urn:schemas-microsoft-com:office:office" xmlns:r="http://schemas.openxmlformats.org/officeDocument/2006/relationships" xmlns:m="http://schemas.openxmlformats.org/officeDocument/2006/math" xmlns:v="urn:schemas-microsoft-com:vml" xmlns:wp14="http://schemas.microsoft.com/office/word/2010/wordprocessingDrawing" xmlns:wp="http://schemas.openxmlformats.org/drawingml/2006/wordprocessingDrawing" xmlns:w10="urn:schemas-microsoft-com:office:word" xmlns:w="http://schemas.openxmlformats.org/wordprocessingml/2006/main" xmlns:w14="http://schemas.microsoft.com/office/word/2010/wordml" xmlns:w15="http://schemas.microsoft.com/office/word/2012/wordml" xmlns:w16cid="http://schemas.microsoft.com/office/word/2016/wordml/cid" xmlns:w16se="http://schemas.microsoft.com/office/word/2015/wordml/symex" xmlns:wpg="http://schemas.microsoft.com/office/word/2010/wordprocessingGroup" xmlns:wpi="http://schemas.microsoft.com/office/word/2010/wordprocessingInk" xmlns:wne="http://schemas.microsoft.com/office/word/2006/wordml" xmlns:wps="http://schemas.microsoft.com/office/word/2010/wordprocessingShape" mc:Ignorable="w14 w15 w16se w16cid wp14">
+<w:ftr xmlns:wpc="http://schemas.microsoft.com/office/word/2010/wordprocessingCanvas" xmlns:cx="http://schemas.microsoft.com/office/drawing/2014/chartex" xmlns:cx1="http://schemas.microsoft.com/office/drawing/2015/9/8/chartex" xmlns:cx2="http://schemas.microsoft.com/office/drawing/2015/10/21/chartex" xmlns:cx3="http://schemas.microsoft.com/office/drawing/2016/5/9/chartex" xmlns:cx4="http://schemas.microsoft.com/office/drawing/2016/5/10/chartex" xmlns:cx5="http://schemas.microsoft.com/office/drawing/2016/5/11/chartex" xmlns:cx6="http://schemas.microsoft.com/office/drawing/2016/5/12/chartex" xmlns:cx7="http://schemas.microsoft.com/office/drawing/2016/5/13/chartex" xmlns:cx8="http://schemas.microsoft.com/office/drawing/2016/5/14/chartex" xmlns:mc="http://schemas.openxmlformats.org/markup-compatibility/2006" xmlns:aink="http://schemas.microsoft.com/office/drawing/2016/ink" xmlns:am3d="http://schemas.microsoft.com/office/drawing/2017/model3d" xmlns:o="urn:schemas-microsoft-com:office:office" xmlns:r="http://schemas.openxmlformats.org/officeDocument/2006/relationships" xmlns:m="http://schemas.openxmlformats.org/officeDocument/2006/math" xmlns:v="urn:schemas-microsoft-com:vml" xmlns:wp14="http://schemas.microsoft.com/office/word/2010/wordprocessingDrawing" xmlns:wp="http://schemas.openxmlformats.org/drawingml/2006/wordprocessingDrawing" xmlns:w10="urn:schemas-microsoft-com:office:word" xmlns:w="http://schemas.openxmlformats.org/wordprocessingml/2006/main" xmlns:w14="http://schemas.microsoft.com/office/word/2010/wordml" xmlns:w15="http://schemas.microsoft.com/office/word/2012/wordml" xmlns:w16cex="http://schemas.microsoft.com/office/word/2018/wordml/cex" xmlns:w16cid="http://schemas.microsoft.com/office/word/2016/wordml/cid" xmlns:w16="http://schemas.microsoft.com/office/word/2018/wordml" xmlns:w16se="http://schemas.microsoft.com/office/word/2015/wordml/symex" xmlns:wpg="http://schemas.microsoft.com/office/word/2010/wordprocessingGroup" xmlns:wpi="http://schemas.microsoft.com/office/word/2010/wordprocessingInk" xmlns:wne="http://schemas.microsoft.com/office/word/2006/wordml" xmlns:wps="http://schemas.microsoft.com/office/word/2010/wordprocessingShape" mc:Ignorable="w14 w15 w16se w16cid w16 w16cex wp14">
   <w:tbl>
     <w:tblPr>
       <w:tblW w:w="9000" w:type="dxa"/>
@@ -10691,7 +10948,7 @@
 </file>
 
 <file path=word/footer9.xml><?xml version="1.0" encoding="utf-8"?>
-<w:ftr xmlns:wpc="http://schemas.microsoft.com/office/word/2010/wordprocessingCanvas" xmlns:cx="http://schemas.microsoft.com/office/drawing/2014/chartex" xmlns:cx1="http://schemas.microsoft.com/office/drawing/2015/9/8/chartex" xmlns:cx2="http://schemas.microsoft.com/office/drawing/2015/10/21/chartex" xmlns:cx3="http://schemas.microsoft.com/office/drawing/2016/5/9/chartex" xmlns:cx4="http://schemas.microsoft.com/office/drawing/2016/5/10/chartex" xmlns:cx5="http://schemas.microsoft.com/office/drawing/2016/5/11/chartex" xmlns:cx6="http://schemas.microsoft.com/office/drawing/2016/5/12/chartex" xmlns:cx7="http://schemas.microsoft.com/office/drawing/2016/5/13/chartex" xmlns:cx8="http://schemas.microsoft.com/office/drawing/2016/5/14/chartex" xmlns:mc="http://schemas.openxmlformats.org/markup-compatibility/2006" xmlns:aink="http://schemas.microsoft.com/office/drawing/2016/ink" xmlns:am3d="http://schemas.microsoft.com/office/drawing/2017/model3d" xmlns:o="urn:schemas-microsoft-com:office:office" xmlns:r="http://schemas.openxmlformats.org/officeDocument/2006/relationships" xmlns:m="http://schemas.openxmlformats.org/officeDocument/2006/math" xmlns:v="urn:schemas-microsoft-com:vml" xmlns:wp14="http://schemas.microsoft.com/office/word/2010/wordprocessingDrawing" xmlns:wp="http://schemas.openxmlformats.org/drawingml/2006/wordprocessingDrawing" xmlns:w10="urn:schemas-microsoft-com:office:word" xmlns:w="http://schemas.openxmlformats.org/wordprocessingml/2006/main" xmlns:w14="http://schemas.microsoft.com/office/word/2010/wordml" xmlns:w15="http://schemas.microsoft.com/office/word/2012/wordml" xmlns:w16cid="http://schemas.microsoft.com/office/word/2016/wordml/cid" xmlns:w16se="http://schemas.microsoft.com/office/word/2015/wordml/symex" xmlns:wpg="http://schemas.microsoft.com/office/word/2010/wordprocessingGroup" xmlns:wpi="http://schemas.microsoft.com/office/word/2010/wordprocessingInk" xmlns:wne="http://schemas.microsoft.com/office/word/2006/wordml" xmlns:wps="http://schemas.microsoft.com/office/word/2010/wordprocessingShape" mc:Ignorable="w14 w15 w16se w16cid wp14">
+<w:ftr xmlns:wpc="http://schemas.microsoft.com/office/word/2010/wordprocessingCanvas" xmlns:cx="http://schemas.microsoft.com/office/drawing/2014/chartex" xmlns:cx1="http://schemas.microsoft.com/office/drawing/2015/9/8/chartex" xmlns:cx2="http://schemas.microsoft.com/office/drawing/2015/10/21/chartex" xmlns:cx3="http://schemas.microsoft.com/office/drawing/2016/5/9/chartex" xmlns:cx4="http://schemas.microsoft.com/office/drawing/2016/5/10/chartex" xmlns:cx5="http://schemas.microsoft.com/office/drawing/2016/5/11/chartex" xmlns:cx6="http://schemas.microsoft.com/office/drawing/2016/5/12/chartex" xmlns:cx7="http://schemas.microsoft.com/office/drawing/2016/5/13/chartex" xmlns:cx8="http://schemas.microsoft.com/office/drawing/2016/5/14/chartex" xmlns:mc="http://schemas.openxmlformats.org/markup-compatibility/2006" xmlns:aink="http://schemas.microsoft.com/office/drawing/2016/ink" xmlns:am3d="http://schemas.microsoft.com/office/drawing/2017/model3d" xmlns:o="urn:schemas-microsoft-com:office:office" xmlns:r="http://schemas.openxmlformats.org/officeDocument/2006/relationships" xmlns:m="http://schemas.openxmlformats.org/officeDocument/2006/math" xmlns:v="urn:schemas-microsoft-com:vml" xmlns:wp14="http://schemas.microsoft.com/office/word/2010/wordprocessingDrawing" xmlns:wp="http://schemas.openxmlformats.org/drawingml/2006/wordprocessingDrawing" xmlns:w10="urn:schemas-microsoft-com:office:word" xmlns:w="http://schemas.openxmlformats.org/wordprocessingml/2006/main" xmlns:w14="http://schemas.microsoft.com/office/word/2010/wordml" xmlns:w15="http://schemas.microsoft.com/office/word/2012/wordml" xmlns:w16cex="http://schemas.microsoft.com/office/word/2018/wordml/cex" xmlns:w16cid="http://schemas.microsoft.com/office/word/2016/wordml/cid" xmlns:w16="http://schemas.microsoft.com/office/word/2018/wordml" xmlns:w16se="http://schemas.microsoft.com/office/word/2015/wordml/symex" xmlns:wpg="http://schemas.microsoft.com/office/word/2010/wordprocessingGroup" xmlns:wpi="http://schemas.microsoft.com/office/word/2010/wordprocessingInk" xmlns:wne="http://schemas.microsoft.com/office/word/2006/wordml" xmlns:wps="http://schemas.microsoft.com/office/word/2010/wordprocessingShape" mc:Ignorable="w14 w15 w16se w16cid w16 w16cex wp14">
   <w:tbl>
     <w:tblPr>
       <w:tblW w:w="9000" w:type="dxa"/>
@@ -10836,7 +11093,7 @@
 </file>
 
 <file path=word/footnotes.xml><?xml version="1.0" encoding="utf-8"?>
-<w:footnotes xmlns:wpc="http://schemas.microsoft.com/office/word/2010/wordprocessingCanvas" xmlns:cx="http://schemas.microsoft.com/office/drawing/2014/chartex" xmlns:cx1="http://schemas.microsoft.com/office/drawing/2015/9/8/chartex" xmlns:cx2="http://schemas.microsoft.com/office/drawing/2015/10/21/chartex" xmlns:cx3="http://schemas.microsoft.com/office/drawing/2016/5/9/chartex" xmlns:cx4="http://schemas.microsoft.com/office/drawing/2016/5/10/chartex" xmlns:cx5="http://schemas.microsoft.com/office/drawing/2016/5/11/chartex" xmlns:cx6="http://schemas.microsoft.com/office/drawing/2016/5/12/chartex" xmlns:cx7="http://schemas.microsoft.com/office/drawing/2016/5/13/chartex" xmlns:cx8="http://schemas.microsoft.com/office/drawing/2016/5/14/chartex" xmlns:mc="http://schemas.openxmlformats.org/markup-compatibility/2006" xmlns:aink="http://schemas.microsoft.com/office/drawing/2016/ink" xmlns:am3d="http://schemas.microsoft.com/office/drawing/2017/model3d" xmlns:o="urn:schemas-microsoft-com:office:office" xmlns:r="http://schemas.openxmlformats.org/officeDocument/2006/relationships" xmlns:m="http://schemas.openxmlformats.org/officeDocument/2006/math" xmlns:v="urn:schemas-microsoft-com:vml" xmlns:wp14="http://schemas.microsoft.com/office/word/2010/wordprocessingDrawing" xmlns:wp="http://schemas.openxmlformats.org/drawingml/2006/wordprocessingDrawing" xmlns:w10="urn:schemas-microsoft-com:office:word" xmlns:w="http://schemas.openxmlformats.org/wordprocessingml/2006/main" xmlns:w14="http://schemas.microsoft.com/office/word/2010/wordml" xmlns:w15="http://schemas.microsoft.com/office/word/2012/wordml" xmlns:w16cid="http://schemas.microsoft.com/office/word/2016/wordml/cid" xmlns:w16se="http://schemas.microsoft.com/office/word/2015/wordml/symex" xmlns:wpg="http://schemas.microsoft.com/office/word/2010/wordprocessingGroup" xmlns:wpi="http://schemas.microsoft.com/office/word/2010/wordprocessingInk" xmlns:wne="http://schemas.microsoft.com/office/word/2006/wordml" xmlns:wps="http://schemas.microsoft.com/office/word/2010/wordprocessingShape" mc:Ignorable="w14 w15 w16se w16cid wp14">
+<w:footnotes xmlns:wpc="http://schemas.microsoft.com/office/word/2010/wordprocessingCanvas" xmlns:cx="http://schemas.microsoft.com/office/drawing/2014/chartex" xmlns:cx1="http://schemas.microsoft.com/office/drawing/2015/9/8/chartex" xmlns:cx2="http://schemas.microsoft.com/office/drawing/2015/10/21/chartex" xmlns:cx3="http://schemas.microsoft.com/office/drawing/2016/5/9/chartex" xmlns:cx4="http://schemas.microsoft.com/office/drawing/2016/5/10/chartex" xmlns:cx5="http://schemas.microsoft.com/office/drawing/2016/5/11/chartex" xmlns:cx6="http://schemas.microsoft.com/office/drawing/2016/5/12/chartex" xmlns:cx7="http://schemas.microsoft.com/office/drawing/2016/5/13/chartex" xmlns:cx8="http://schemas.microsoft.com/office/drawing/2016/5/14/chartex" xmlns:mc="http://schemas.openxmlformats.org/markup-compatibility/2006" xmlns:aink="http://schemas.microsoft.com/office/drawing/2016/ink" xmlns:am3d="http://schemas.microsoft.com/office/drawing/2017/model3d" xmlns:o="urn:schemas-microsoft-com:office:office" xmlns:r="http://schemas.openxmlformats.org/officeDocument/2006/relationships" xmlns:m="http://schemas.openxmlformats.org/officeDocument/2006/math" xmlns:v="urn:schemas-microsoft-com:vml" xmlns:wp14="http://schemas.microsoft.com/office/word/2010/wordprocessingDrawing" xmlns:wp="http://schemas.openxmlformats.org/drawingml/2006/wordprocessingDrawing" xmlns:w10="urn:schemas-microsoft-com:office:word" xmlns:w="http://schemas.openxmlformats.org/wordprocessingml/2006/main" xmlns:w14="http://schemas.microsoft.com/office/word/2010/wordml" xmlns:w15="http://schemas.microsoft.com/office/word/2012/wordml" xmlns:w16cex="http://schemas.microsoft.com/office/word/2018/wordml/cex" xmlns:w16cid="http://schemas.microsoft.com/office/word/2016/wordml/cid" xmlns:w16="http://schemas.microsoft.com/office/word/2018/wordml" xmlns:w16se="http://schemas.microsoft.com/office/word/2015/wordml/symex" xmlns:wpg="http://schemas.microsoft.com/office/word/2010/wordprocessingGroup" xmlns:wpi="http://schemas.microsoft.com/office/word/2010/wordprocessingInk" xmlns:wne="http://schemas.microsoft.com/office/word/2006/wordml" xmlns:wps="http://schemas.microsoft.com/office/word/2010/wordprocessingShape" mc:Ignorable="w14 w15 w16se w16cid w16 w16cex wp14">
   <w:footnote w:type="separator" w:id="-1">
     <w:p>
       <w:r>
@@ -10855,7 +11112,7 @@
 </file>
 
 <file path=word/header1.xml><?xml version="1.0" encoding="utf-8"?>
-<w:hdr xmlns:wpc="http://schemas.microsoft.com/office/word/2010/wordprocessingCanvas" xmlns:cx="http://schemas.microsoft.com/office/drawing/2014/chartex" xmlns:cx1="http://schemas.microsoft.com/office/drawing/2015/9/8/chartex" xmlns:cx2="http://schemas.microsoft.com/office/drawing/2015/10/21/chartex" xmlns:cx3="http://schemas.microsoft.com/office/drawing/2016/5/9/chartex" xmlns:cx4="http://schemas.microsoft.com/office/drawing/2016/5/10/chartex" xmlns:cx5="http://schemas.microsoft.com/office/drawing/2016/5/11/chartex" xmlns:cx6="http://schemas.microsoft.com/office/drawing/2016/5/12/chartex" xmlns:cx7="http://schemas.microsoft.com/office/drawing/2016/5/13/chartex" xmlns:cx8="http://schemas.microsoft.com/office/drawing/2016/5/14/chartex" xmlns:mc="http://schemas.openxmlformats.org/markup-compatibility/2006" xmlns:aink="http://schemas.microsoft.com/office/drawing/2016/ink" xmlns:am3d="http://schemas.microsoft.com/office/drawing/2017/model3d" xmlns:o="urn:schemas-microsoft-com:office:office" xmlns:r="http://schemas.openxmlformats.org/officeDocument/2006/relationships" xmlns:m="http://schemas.openxmlformats.org/officeDocument/2006/math" xmlns:v="urn:schemas-microsoft-com:vml" xmlns:wp14="http://schemas.microsoft.com/office/word/2010/wordprocessingDrawing" xmlns:wp="http://schemas.openxmlformats.org/drawingml/2006/wordprocessingDrawing" xmlns:w10="urn:schemas-microsoft-com:office:word" xmlns:w="http://schemas.openxmlformats.org/wordprocessingml/2006/main" xmlns:w14="http://schemas.microsoft.com/office/word/2010/wordml" xmlns:w15="http://schemas.microsoft.com/office/word/2012/wordml" xmlns:w16cid="http://schemas.microsoft.com/office/word/2016/wordml/cid" xmlns:w16se="http://schemas.microsoft.com/office/word/2015/wordml/symex" xmlns:wpg="http://schemas.microsoft.com/office/word/2010/wordprocessingGroup" xmlns:wpi="http://schemas.microsoft.com/office/word/2010/wordprocessingInk" xmlns:wne="http://schemas.microsoft.com/office/word/2006/wordml" xmlns:wps="http://schemas.microsoft.com/office/word/2010/wordprocessingShape" mc:Ignorable="w14 w15 w16se w16cid wp14">
+<w:hdr xmlns:wpc="http://schemas.microsoft.com/office/word/2010/wordprocessingCanvas" xmlns:cx="http://schemas.microsoft.com/office/drawing/2014/chartex" xmlns:cx1="http://schemas.microsoft.com/office/drawing/2015/9/8/chartex" xmlns:cx2="http://schemas.microsoft.com/office/drawing/2015/10/21/chartex" xmlns:cx3="http://schemas.microsoft.com/office/drawing/2016/5/9/chartex" xmlns:cx4="http://schemas.microsoft.com/office/drawing/2016/5/10/chartex" xmlns:cx5="http://schemas.microsoft.com/office/drawing/2016/5/11/chartex" xmlns:cx6="http://schemas.microsoft.com/office/drawing/2016/5/12/chartex" xmlns:cx7="http://schemas.microsoft.com/office/drawing/2016/5/13/chartex" xmlns:cx8="http://schemas.microsoft.com/office/drawing/2016/5/14/chartex" xmlns:mc="http://schemas.openxmlformats.org/markup-compatibility/2006" xmlns:aink="http://schemas.microsoft.com/office/drawing/2016/ink" xmlns:am3d="http://schemas.microsoft.com/office/drawing/2017/model3d" xmlns:o="urn:schemas-microsoft-com:office:office" xmlns:r="http://schemas.openxmlformats.org/officeDocument/2006/relationships" xmlns:m="http://schemas.openxmlformats.org/officeDocument/2006/math" xmlns:v="urn:schemas-microsoft-com:vml" xmlns:wp14="http://schemas.microsoft.com/office/word/2010/wordprocessingDrawing" xmlns:wp="http://schemas.openxmlformats.org/drawingml/2006/wordprocessingDrawing" xmlns:w10="urn:schemas-microsoft-com:office:word" xmlns:w="http://schemas.openxmlformats.org/wordprocessingml/2006/main" xmlns:w14="http://schemas.microsoft.com/office/word/2010/wordml" xmlns:w15="http://schemas.microsoft.com/office/word/2012/wordml" xmlns:w16cex="http://schemas.microsoft.com/office/word/2018/wordml/cex" xmlns:w16cid="http://schemas.microsoft.com/office/word/2016/wordml/cid" xmlns:w16="http://schemas.microsoft.com/office/word/2018/wordml" xmlns:w16se="http://schemas.microsoft.com/office/word/2015/wordml/symex" xmlns:wpg="http://schemas.microsoft.com/office/word/2010/wordprocessingGroup" xmlns:wpi="http://schemas.microsoft.com/office/word/2010/wordprocessingInk" xmlns:wne="http://schemas.microsoft.com/office/word/2006/wordml" xmlns:wps="http://schemas.microsoft.com/office/word/2010/wordprocessingShape" mc:Ignorable="w14 w15 w16se w16cid w16 w16cex wp14">
   <w:p>
     <w:pPr>
       <w:rPr>
@@ -10953,7 +11210,7 @@
 </file>
 
 <file path=word/header10.xml><?xml version="1.0" encoding="utf-8"?>
-<w:hdr xmlns:wpc="http://schemas.microsoft.com/office/word/2010/wordprocessingCanvas" xmlns:cx="http://schemas.microsoft.com/office/drawing/2014/chartex" xmlns:cx1="http://schemas.microsoft.com/office/drawing/2015/9/8/chartex" xmlns:cx2="http://schemas.microsoft.com/office/drawing/2015/10/21/chartex" xmlns:cx3="http://schemas.microsoft.com/office/drawing/2016/5/9/chartex" xmlns:cx4="http://schemas.microsoft.com/office/drawing/2016/5/10/chartex" xmlns:cx5="http://schemas.microsoft.com/office/drawing/2016/5/11/chartex" xmlns:cx6="http://schemas.microsoft.com/office/drawing/2016/5/12/chartex" xmlns:cx7="http://schemas.microsoft.com/office/drawing/2016/5/13/chartex" xmlns:cx8="http://schemas.microsoft.com/office/drawing/2016/5/14/chartex" xmlns:mc="http://schemas.openxmlformats.org/markup-compatibility/2006" xmlns:aink="http://schemas.microsoft.com/office/drawing/2016/ink" xmlns:am3d="http://schemas.microsoft.com/office/drawing/2017/model3d" xmlns:o="urn:schemas-microsoft-com:office:office" xmlns:r="http://schemas.openxmlformats.org/officeDocument/2006/relationships" xmlns:m="http://schemas.openxmlformats.org/officeDocument/2006/math" xmlns:v="urn:schemas-microsoft-com:vml" xmlns:wp14="http://schemas.microsoft.com/office/word/2010/wordprocessingDrawing" xmlns:wp="http://schemas.openxmlformats.org/drawingml/2006/wordprocessingDrawing" xmlns:w10="urn:schemas-microsoft-com:office:word" xmlns:w="http://schemas.openxmlformats.org/wordprocessingml/2006/main" xmlns:w14="http://schemas.microsoft.com/office/word/2010/wordml" xmlns:w15="http://schemas.microsoft.com/office/word/2012/wordml" xmlns:w16cid="http://schemas.microsoft.com/office/word/2016/wordml/cid" xmlns:w16se="http://schemas.microsoft.com/office/word/2015/wordml/symex" xmlns:wpg="http://schemas.microsoft.com/office/word/2010/wordprocessingGroup" xmlns:wpi="http://schemas.microsoft.com/office/word/2010/wordprocessingInk" xmlns:wne="http://schemas.microsoft.com/office/word/2006/wordml" xmlns:wps="http://schemas.microsoft.com/office/word/2010/wordprocessingShape" mc:Ignorable="w14 w15 w16se w16cid wp14">
+<w:hdr xmlns:wpc="http://schemas.microsoft.com/office/word/2010/wordprocessingCanvas" xmlns:cx="http://schemas.microsoft.com/office/drawing/2014/chartex" xmlns:cx1="http://schemas.microsoft.com/office/drawing/2015/9/8/chartex" xmlns:cx2="http://schemas.microsoft.com/office/drawing/2015/10/21/chartex" xmlns:cx3="http://schemas.microsoft.com/office/drawing/2016/5/9/chartex" xmlns:cx4="http://schemas.microsoft.com/office/drawing/2016/5/10/chartex" xmlns:cx5="http://schemas.microsoft.com/office/drawing/2016/5/11/chartex" xmlns:cx6="http://schemas.microsoft.com/office/drawing/2016/5/12/chartex" xmlns:cx7="http://schemas.microsoft.com/office/drawing/2016/5/13/chartex" xmlns:cx8="http://schemas.microsoft.com/office/drawing/2016/5/14/chartex" xmlns:mc="http://schemas.openxmlformats.org/markup-compatibility/2006" xmlns:aink="http://schemas.microsoft.com/office/drawing/2016/ink" xmlns:am3d="http://schemas.microsoft.com/office/drawing/2017/model3d" xmlns:o="urn:schemas-microsoft-com:office:office" xmlns:r="http://schemas.openxmlformats.org/officeDocument/2006/relationships" xmlns:m="http://schemas.openxmlformats.org/officeDocument/2006/math" xmlns:v="urn:schemas-microsoft-com:vml" xmlns:wp14="http://schemas.microsoft.com/office/word/2010/wordprocessingDrawing" xmlns:wp="http://schemas.openxmlformats.org/drawingml/2006/wordprocessingDrawing" xmlns:w10="urn:schemas-microsoft-com:office:word" xmlns:w="http://schemas.openxmlformats.org/wordprocessingml/2006/main" xmlns:w14="http://schemas.microsoft.com/office/word/2010/wordml" xmlns:w15="http://schemas.microsoft.com/office/word/2012/wordml" xmlns:w16cex="http://schemas.microsoft.com/office/word/2018/wordml/cex" xmlns:w16cid="http://schemas.microsoft.com/office/word/2016/wordml/cid" xmlns:w16="http://schemas.microsoft.com/office/word/2018/wordml" xmlns:w16se="http://schemas.microsoft.com/office/word/2015/wordml/symex" xmlns:wpg="http://schemas.microsoft.com/office/word/2010/wordprocessingGroup" xmlns:wpi="http://schemas.microsoft.com/office/word/2010/wordprocessingInk" xmlns:wne="http://schemas.microsoft.com/office/word/2006/wordml" xmlns:wps="http://schemas.microsoft.com/office/word/2010/wordprocessingShape" mc:Ignorable="w14 w15 w16se w16cid w16 w16cex wp14">
   <w:p>
     <w:pPr>
       <w:pStyle w:val="Header"/>
@@ -10977,7 +11234,7 @@
 </file>
 
 <file path=word/header2.xml><?xml version="1.0" encoding="utf-8"?>
-<w:hdr xmlns:wpc="http://schemas.microsoft.com/office/word/2010/wordprocessingCanvas" xmlns:cx="http://schemas.microsoft.com/office/drawing/2014/chartex" xmlns:cx1="http://schemas.microsoft.com/office/drawing/2015/9/8/chartex" xmlns:cx2="http://schemas.microsoft.com/office/drawing/2015/10/21/chartex" xmlns:cx3="http://schemas.microsoft.com/office/drawing/2016/5/9/chartex" xmlns:cx4="http://schemas.microsoft.com/office/drawing/2016/5/10/chartex" xmlns:cx5="http://schemas.microsoft.com/office/drawing/2016/5/11/chartex" xmlns:cx6="http://schemas.microsoft.com/office/drawing/2016/5/12/chartex" xmlns:cx7="http://schemas.microsoft.com/office/drawing/2016/5/13/chartex" xmlns:cx8="http://schemas.microsoft.com/office/drawing/2016/5/14/chartex" xmlns:mc="http://schemas.openxmlformats.org/markup-compatibility/2006" xmlns:aink="http://schemas.microsoft.com/office/drawing/2016/ink" xmlns:am3d="http://schemas.microsoft.com/office/drawing/2017/model3d" xmlns:o="urn:schemas-microsoft-com:office:office" xmlns:r="http://schemas.openxmlformats.org/officeDocument/2006/relationships" xmlns:m="http://schemas.openxmlformats.org/officeDocument/2006/math" xmlns:v="urn:schemas-microsoft-com:vml" xmlns:wp14="http://schemas.microsoft.com/office/word/2010/wordprocessingDrawing" xmlns:wp="http://schemas.openxmlformats.org/drawingml/2006/wordprocessingDrawing" xmlns:w10="urn:schemas-microsoft-com:office:word" xmlns:w="http://schemas.openxmlformats.org/wordprocessingml/2006/main" xmlns:w14="http://schemas.microsoft.com/office/word/2010/wordml" xmlns:w15="http://schemas.microsoft.com/office/word/2012/wordml" xmlns:w16cid="http://schemas.microsoft.com/office/word/2016/wordml/cid" xmlns:w16se="http://schemas.microsoft.com/office/word/2015/wordml/symex" xmlns:wpg="http://schemas.microsoft.com/office/word/2010/wordprocessingGroup" xmlns:wpi="http://schemas.microsoft.com/office/word/2010/wordprocessingInk" xmlns:wne="http://schemas.microsoft.com/office/word/2006/wordml" xmlns:wps="http://schemas.microsoft.com/office/word/2010/wordprocessingShape" mc:Ignorable="w14 w15 w16se w16cid wp14">
+<w:hdr xmlns:wpc="http://schemas.microsoft.com/office/word/2010/wordprocessingCanvas" xmlns:cx="http://schemas.microsoft.com/office/drawing/2014/chartex" xmlns:cx1="http://schemas.microsoft.com/office/drawing/2015/9/8/chartex" xmlns:cx2="http://schemas.microsoft.com/office/drawing/2015/10/21/chartex" xmlns:cx3="http://schemas.microsoft.com/office/drawing/2016/5/9/chartex" xmlns:cx4="http://schemas.microsoft.com/office/drawing/2016/5/10/chartex" xmlns:cx5="http://schemas.microsoft.com/office/drawing/2016/5/11/chartex" xmlns:cx6="http://schemas.microsoft.com/office/drawing/2016/5/12/chartex" xmlns:cx7="http://schemas.microsoft.com/office/drawing/2016/5/13/chartex" xmlns:cx8="http://schemas.microsoft.com/office/drawing/2016/5/14/chartex" xmlns:mc="http://schemas.openxmlformats.org/markup-compatibility/2006" xmlns:aink="http://schemas.microsoft.com/office/drawing/2016/ink" xmlns:am3d="http://schemas.microsoft.com/office/drawing/2017/model3d" xmlns:o="urn:schemas-microsoft-com:office:office" xmlns:r="http://schemas.openxmlformats.org/officeDocument/2006/relationships" xmlns:m="http://schemas.openxmlformats.org/officeDocument/2006/math" xmlns:v="urn:schemas-microsoft-com:vml" xmlns:wp14="http://schemas.microsoft.com/office/word/2010/wordprocessingDrawing" xmlns:wp="http://schemas.openxmlformats.org/drawingml/2006/wordprocessingDrawing" xmlns:w10="urn:schemas-microsoft-com:office:word" xmlns:w="http://schemas.openxmlformats.org/wordprocessingml/2006/main" xmlns:w14="http://schemas.microsoft.com/office/word/2010/wordml" xmlns:w15="http://schemas.microsoft.com/office/word/2012/wordml" xmlns:w16cex="http://schemas.microsoft.com/office/word/2018/wordml/cex" xmlns:w16cid="http://schemas.microsoft.com/office/word/2016/wordml/cid" xmlns:w16="http://schemas.microsoft.com/office/word/2018/wordml" xmlns:w16se="http://schemas.microsoft.com/office/word/2015/wordml/symex" xmlns:wpg="http://schemas.microsoft.com/office/word/2010/wordprocessingGroup" xmlns:wpi="http://schemas.microsoft.com/office/word/2010/wordprocessingInk" xmlns:wne="http://schemas.microsoft.com/office/word/2006/wordml" xmlns:wps="http://schemas.microsoft.com/office/word/2010/wordprocessingShape" mc:Ignorable="w14 w15 w16se w16cid w16 w16cex wp14">
   <w:p>
     <w:pPr>
       <w:pStyle w:val="Header"/>
@@ -10990,7 +11247,7 @@
 </file>
 
 <file path=word/header3.xml><?xml version="1.0" encoding="utf-8"?>
-<w:hdr xmlns:wpc="http://schemas.microsoft.com/office/word/2010/wordprocessingCanvas" xmlns:cx="http://schemas.microsoft.com/office/drawing/2014/chartex" xmlns:cx1="http://schemas.microsoft.com/office/drawing/2015/9/8/chartex" xmlns:cx2="http://schemas.microsoft.com/office/drawing/2015/10/21/chartex" xmlns:cx3="http://schemas.microsoft.com/office/drawing/2016/5/9/chartex" xmlns:cx4="http://schemas.microsoft.com/office/drawing/2016/5/10/chartex" xmlns:cx5="http://schemas.microsoft.com/office/drawing/2016/5/11/chartex" xmlns:cx6="http://schemas.microsoft.com/office/drawing/2016/5/12/chartex" xmlns:cx7="http://schemas.microsoft.com/office/drawing/2016/5/13/chartex" xmlns:cx8="http://schemas.microsoft.com/office/drawing/2016/5/14/chartex" xmlns:mc="http://schemas.openxmlformats.org/markup-compatibility/2006" xmlns:aink="http://schemas.microsoft.com/office/drawing/2016/ink" xmlns:am3d="http://schemas.microsoft.com/office/drawing/2017/model3d" xmlns:o="urn:schemas-microsoft-com:office:office" xmlns:r="http://schemas.openxmlformats.org/officeDocument/2006/relationships" xmlns:m="http://schemas.openxmlformats.org/officeDocument/2006/math" xmlns:v="urn:schemas-microsoft-com:vml" xmlns:wp14="http://schemas.microsoft.com/office/word/2010/wordprocessingDrawing" xmlns:wp="http://schemas.openxmlformats.org/drawingml/2006/wordprocessingDrawing" xmlns:w10="urn:schemas-microsoft-com:office:word" xmlns:w="http://schemas.openxmlformats.org/wordprocessingml/2006/main" xmlns:w14="http://schemas.microsoft.com/office/word/2010/wordml" xmlns:w15="http://schemas.microsoft.com/office/word/2012/wordml" xmlns:w16cid="http://schemas.microsoft.com/office/word/2016/wordml/cid" xmlns:w16se="http://schemas.microsoft.com/office/word/2015/wordml/symex" xmlns:wpg="http://schemas.microsoft.com/office/word/2010/wordprocessingGroup" xmlns:wpi="http://schemas.microsoft.com/office/word/2010/wordprocessingInk" xmlns:wne="http://schemas.microsoft.com/office/word/2006/wordml" xmlns:wps="http://schemas.microsoft.com/office/word/2010/wordprocessingShape" mc:Ignorable="w14 w15 w16se w16cid wp14">
+<w:hdr xmlns:wpc="http://schemas.microsoft.com/office/word/2010/wordprocessingCanvas" xmlns:cx="http://schemas.microsoft.com/office/drawing/2014/chartex" xmlns:cx1="http://schemas.microsoft.com/office/drawing/2015/9/8/chartex" xmlns:cx2="http://schemas.microsoft.com/office/drawing/2015/10/21/chartex" xmlns:cx3="http://schemas.microsoft.com/office/drawing/2016/5/9/chartex" xmlns:cx4="http://schemas.microsoft.com/office/drawing/2016/5/10/chartex" xmlns:cx5="http://schemas.microsoft.com/office/drawing/2016/5/11/chartex" xmlns:cx6="http://schemas.microsoft.com/office/drawing/2016/5/12/chartex" xmlns:cx7="http://schemas.microsoft.com/office/drawing/2016/5/13/chartex" xmlns:cx8="http://schemas.microsoft.com/office/drawing/2016/5/14/chartex" xmlns:mc="http://schemas.openxmlformats.org/markup-compatibility/2006" xmlns:aink="http://schemas.microsoft.com/office/drawing/2016/ink" xmlns:am3d="http://schemas.microsoft.com/office/drawing/2017/model3d" xmlns:o="urn:schemas-microsoft-com:office:office" xmlns:r="http://schemas.openxmlformats.org/officeDocument/2006/relationships" xmlns:m="http://schemas.openxmlformats.org/officeDocument/2006/math" xmlns:v="urn:schemas-microsoft-com:vml" xmlns:wp14="http://schemas.microsoft.com/office/word/2010/wordprocessingDrawing" xmlns:wp="http://schemas.openxmlformats.org/drawingml/2006/wordprocessingDrawing" xmlns:w10="urn:schemas-microsoft-com:office:word" xmlns:w="http://schemas.openxmlformats.org/wordprocessingml/2006/main" xmlns:w14="http://schemas.microsoft.com/office/word/2010/wordml" xmlns:w15="http://schemas.microsoft.com/office/word/2012/wordml" xmlns:w16cex="http://schemas.microsoft.com/office/word/2018/wordml/cex" xmlns:w16cid="http://schemas.microsoft.com/office/word/2016/wordml/cid" xmlns:w16="http://schemas.microsoft.com/office/word/2018/wordml" xmlns:w16se="http://schemas.microsoft.com/office/word/2015/wordml/symex" xmlns:wpg="http://schemas.microsoft.com/office/word/2010/wordprocessingGroup" xmlns:wpi="http://schemas.microsoft.com/office/word/2010/wordprocessingInk" xmlns:wne="http://schemas.microsoft.com/office/word/2006/wordml" xmlns:wps="http://schemas.microsoft.com/office/word/2010/wordprocessingShape" mc:Ignorable="w14 w15 w16se w16cid w16 w16cex wp14">
   <w:p>
     <w:pPr>
       <w:pStyle w:val="Header"/>
@@ -11014,7 +11271,7 @@
 </file>
 
 <file path=word/header4.xml><?xml version="1.0" encoding="utf-8"?>
-<w:hdr xmlns:wpc="http://schemas.microsoft.com/office/word/2010/wordprocessingCanvas" xmlns:cx="http://schemas.microsoft.com/office/drawing/2014/chartex" xmlns:cx1="http://schemas.microsoft.com/office/drawing/2015/9/8/chartex" xmlns:cx2="http://schemas.microsoft.com/office/drawing/2015/10/21/chartex" xmlns:cx3="http://schemas.microsoft.com/office/drawing/2016/5/9/chartex" xmlns:cx4="http://schemas.microsoft.com/office/drawing/2016/5/10/chartex" xmlns:cx5="http://schemas.microsoft.com/office/drawing/2016/5/11/chartex" xmlns:cx6="http://schemas.microsoft.com/office/drawing/2016/5/12/chartex" xmlns:cx7="http://schemas.microsoft.com/office/drawing/2016/5/13/chartex" xmlns:cx8="http://schemas.microsoft.com/office/drawing/2016/5/14/chartex" xmlns:mc="http://schemas.openxmlformats.org/markup-compatibility/2006" xmlns:aink="http://schemas.microsoft.com/office/drawing/2016/ink" xmlns:am3d="http://schemas.microsoft.com/office/drawing/2017/model3d" xmlns:o="urn:schemas-microsoft-com:office:office" xmlns:r="http://schemas.openxmlformats.org/officeDocument/2006/relationships" xmlns:m="http://schemas.openxmlformats.org/officeDocument/2006/math" xmlns:v="urn:schemas-microsoft-com:vml" xmlns:wp14="http://schemas.microsoft.com/office/word/2010/wordprocessingDrawing" xmlns:wp="http://schemas.openxmlformats.org/drawingml/2006/wordprocessingDrawing" xmlns:w10="urn:schemas-microsoft-com:office:word" xmlns:w="http://schemas.openxmlformats.org/wordprocessingml/2006/main" xmlns:w14="http://schemas.microsoft.com/office/word/2010/wordml" xmlns:w15="http://schemas.microsoft.com/office/word/2012/wordml" xmlns:w16cid="http://schemas.microsoft.com/office/word/2016/wordml/cid" xmlns:w16se="http://schemas.microsoft.com/office/word/2015/wordml/symex" xmlns:wpg="http://schemas.microsoft.com/office/word/2010/wordprocessingGroup" xmlns:wpi="http://schemas.microsoft.com/office/word/2010/wordprocessingInk" xmlns:wne="http://schemas.microsoft.com/office/word/2006/wordml" xmlns:wps="http://schemas.microsoft.com/office/word/2010/wordprocessingShape" mc:Ignorable="w14 w15 w16se w16cid wp14">
+<w:hdr xmlns:wpc="http://schemas.microsoft.com/office/word/2010/wordprocessingCanvas" xmlns:cx="http://schemas.microsoft.com/office/drawing/2014/chartex" xmlns:cx1="http://schemas.microsoft.com/office/drawing/2015/9/8/chartex" xmlns:cx2="http://schemas.microsoft.com/office/drawing/2015/10/21/chartex" xmlns:cx3="http://schemas.microsoft.com/office/drawing/2016/5/9/chartex" xmlns:cx4="http://schemas.microsoft.com/office/drawing/2016/5/10/chartex" xmlns:cx5="http://schemas.microsoft.com/office/drawing/2016/5/11/chartex" xmlns:cx6="http://schemas.microsoft.com/office/drawing/2016/5/12/chartex" xmlns:cx7="http://schemas.microsoft.com/office/drawing/2016/5/13/chartex" xmlns:cx8="http://schemas.microsoft.com/office/drawing/2016/5/14/chartex" xmlns:mc="http://schemas.openxmlformats.org/markup-compatibility/2006" xmlns:aink="http://schemas.microsoft.com/office/drawing/2016/ink" xmlns:am3d="http://schemas.microsoft.com/office/drawing/2017/model3d" xmlns:o="urn:schemas-microsoft-com:office:office" xmlns:r="http://schemas.openxmlformats.org/officeDocument/2006/relationships" xmlns:m="http://schemas.openxmlformats.org/officeDocument/2006/math" xmlns:v="urn:schemas-microsoft-com:vml" xmlns:wp14="http://schemas.microsoft.com/office/word/2010/wordprocessingDrawing" xmlns:wp="http://schemas.openxmlformats.org/drawingml/2006/wordprocessingDrawing" xmlns:w10="urn:schemas-microsoft-com:office:word" xmlns:w="http://schemas.openxmlformats.org/wordprocessingml/2006/main" xmlns:w14="http://schemas.microsoft.com/office/word/2010/wordml" xmlns:w15="http://schemas.microsoft.com/office/word/2012/wordml" xmlns:w16cex="http://schemas.microsoft.com/office/word/2018/wordml/cex" xmlns:w16cid="http://schemas.microsoft.com/office/word/2016/wordml/cid" xmlns:w16="http://schemas.microsoft.com/office/word/2018/wordml" xmlns:w16se="http://schemas.microsoft.com/office/word/2015/wordml/symex" xmlns:wpg="http://schemas.microsoft.com/office/word/2010/wordprocessingGroup" xmlns:wpi="http://schemas.microsoft.com/office/word/2010/wordprocessingInk" xmlns:wne="http://schemas.microsoft.com/office/word/2006/wordml" xmlns:wps="http://schemas.microsoft.com/office/word/2010/wordprocessingShape" mc:Ignorable="w14 w15 w16se w16cid w16 w16cex wp14">
   <w:p>
     <w:pPr>
       <w:pStyle w:val="Header"/>
@@ -11038,7 +11295,7 @@
 </file>
 
 <file path=word/header5.xml><?xml version="1.0" encoding="utf-8"?>
-<w:hdr xmlns:wpc="http://schemas.microsoft.com/office/word/2010/wordprocessingCanvas" xmlns:cx="http://schemas.microsoft.com/office/drawing/2014/chartex" xmlns:cx1="http://schemas.microsoft.com/office/drawing/2015/9/8/chartex" xmlns:cx2="http://schemas.microsoft.com/office/drawing/2015/10/21/chartex" xmlns:cx3="http://schemas.microsoft.com/office/drawing/2016/5/9/chartex" xmlns:cx4="http://schemas.microsoft.com/office/drawing/2016/5/10/chartex" xmlns:cx5="http://schemas.microsoft.com/office/drawing/2016/5/11/chartex" xmlns:cx6="http://schemas.microsoft.com/office/drawing/2016/5/12/chartex" xmlns:cx7="http://schemas.microsoft.com/office/drawing/2016/5/13/chartex" xmlns:cx8="http://schemas.microsoft.com/office/drawing/2016/5/14/chartex" xmlns:mc="http://schemas.openxmlformats.org/markup-compatibility/2006" xmlns:aink="http://schemas.microsoft.com/office/drawing/2016/ink" xmlns:am3d="http://schemas.microsoft.com/office/drawing/2017/model3d" xmlns:o="urn:schemas-microsoft-com:office:office" xmlns:r="http://schemas.openxmlformats.org/officeDocument/2006/relationships" xmlns:m="http://schemas.openxmlformats.org/officeDocument/2006/math" xmlns:v="urn:schemas-microsoft-com:vml" xmlns:wp14="http://schemas.microsoft.com/office/word/2010/wordprocessingDrawing" xmlns:wp="http://schemas.openxmlformats.org/drawingml/2006/wordprocessingDrawing" xmlns:w10="urn:schemas-microsoft-com:office:word" xmlns:w="http://schemas.openxmlformats.org/wordprocessingml/2006/main" xmlns:w14="http://schemas.microsoft.com/office/word/2010/wordml" xmlns:w15="http://schemas.microsoft.com/office/word/2012/wordml" xmlns:w16cid="http://schemas.microsoft.com/office/word/2016/wordml/cid" xmlns:w16se="http://schemas.microsoft.com/office/word/2015/wordml/symex" xmlns:wpg="http://schemas.microsoft.com/office/word/2010/wordprocessingGroup" xmlns:wpi="http://schemas.microsoft.com/office/word/2010/wordprocessingInk" xmlns:wne="http://schemas.microsoft.com/office/word/2006/wordml" xmlns:wps="http://schemas.microsoft.com/office/word/2010/wordprocessingShape" mc:Ignorable="w14 w15 w16se w16cid wp14">
+<w:hdr xmlns:wpc="http://schemas.microsoft.com/office/word/2010/wordprocessingCanvas" xmlns:cx="http://schemas.microsoft.com/office/drawing/2014/chartex" xmlns:cx1="http://schemas.microsoft.com/office/drawing/2015/9/8/chartex" xmlns:cx2="http://schemas.microsoft.com/office/drawing/2015/10/21/chartex" xmlns:cx3="http://schemas.microsoft.com/office/drawing/2016/5/9/chartex" xmlns:cx4="http://schemas.microsoft.com/office/drawing/2016/5/10/chartex" xmlns:cx5="http://schemas.microsoft.com/office/drawing/2016/5/11/chartex" xmlns:cx6="http://schemas.microsoft.com/office/drawing/2016/5/12/chartex" xmlns:cx7="http://schemas.microsoft.com/office/drawing/2016/5/13/chartex" xmlns:cx8="http://schemas.microsoft.com/office/drawing/2016/5/14/chartex" xmlns:mc="http://schemas.openxmlformats.org/markup-compatibility/2006" xmlns:aink="http://schemas.microsoft.com/office/drawing/2016/ink" xmlns:am3d="http://schemas.microsoft.com/office/drawing/2017/model3d" xmlns:o="urn:schemas-microsoft-com:office:office" xmlns:r="http://schemas.openxmlformats.org/officeDocument/2006/relationships" xmlns:m="http://schemas.openxmlformats.org/officeDocument/2006/math" xmlns:v="urn:schemas-microsoft-com:vml" xmlns:wp14="http://schemas.microsoft.com/office/word/2010/wordprocessingDrawing" xmlns:wp="http://schemas.openxmlformats.org/drawingml/2006/wordprocessingDrawing" xmlns:w10="urn:schemas-microsoft-com:office:word" xmlns:w="http://schemas.openxmlformats.org/wordprocessingml/2006/main" xmlns:w14="http://schemas.microsoft.com/office/word/2010/wordml" xmlns:w15="http://schemas.microsoft.com/office/word/2012/wordml" xmlns:w16cex="http://schemas.microsoft.com/office/word/2018/wordml/cex" xmlns:w16cid="http://schemas.microsoft.com/office/word/2016/wordml/cid" xmlns:w16="http://schemas.microsoft.com/office/word/2018/wordml" xmlns:w16se="http://schemas.microsoft.com/office/word/2015/wordml/symex" xmlns:wpg="http://schemas.microsoft.com/office/word/2010/wordprocessingGroup" xmlns:wpi="http://schemas.microsoft.com/office/word/2010/wordprocessingInk" xmlns:wne="http://schemas.microsoft.com/office/word/2006/wordml" xmlns:wps="http://schemas.microsoft.com/office/word/2010/wordprocessingShape" mc:Ignorable="w14 w15 w16se w16cid w16 w16cex wp14">
   <w:p>
     <w:pPr>
       <w:pStyle w:val="Header"/>
@@ -11062,7 +11319,7 @@
 </file>
 
 <file path=word/header6.xml><?xml version="1.0" encoding="utf-8"?>
-<w:hdr xmlns:wpc="http://schemas.microsoft.com/office/word/2010/wordprocessingCanvas" xmlns:cx="http://schemas.microsoft.com/office/drawing/2014/chartex" xmlns:cx1="http://schemas.microsoft.com/office/drawing/2015/9/8/chartex" xmlns:cx2="http://schemas.microsoft.com/office/drawing/2015/10/21/chartex" xmlns:cx3="http://schemas.microsoft.com/office/drawing/2016/5/9/chartex" xmlns:cx4="http://schemas.microsoft.com/office/drawing/2016/5/10/chartex" xmlns:cx5="http://schemas.microsoft.com/office/drawing/2016/5/11/chartex" xmlns:cx6="http://schemas.microsoft.com/office/drawing/2016/5/12/chartex" xmlns:cx7="http://schemas.microsoft.com/office/drawing/2016/5/13/chartex" xmlns:cx8="http://schemas.microsoft.com/office/drawing/2016/5/14/chartex" xmlns:mc="http://schemas.openxmlformats.org/markup-compatibility/2006" xmlns:aink="http://schemas.microsoft.com/office/drawing/2016/ink" xmlns:am3d="http://schemas.microsoft.com/office/drawing/2017/model3d" xmlns:o="urn:schemas-microsoft-com:office:office" xmlns:r="http://schemas.openxmlformats.org/officeDocument/2006/relationships" xmlns:m="http://schemas.openxmlformats.org/officeDocument/2006/math" xmlns:v="urn:schemas-microsoft-com:vml" xmlns:wp14="http://schemas.microsoft.com/office/word/2010/wordprocessingDrawing" xmlns:wp="http://schemas.openxmlformats.org/drawingml/2006/wordprocessingDrawing" xmlns:w10="urn:schemas-microsoft-com:office:word" xmlns:w="http://schemas.openxmlformats.org/wordprocessingml/2006/main" xmlns:w14="http://schemas.microsoft.com/office/word/2010/wordml" xmlns:w15="http://schemas.microsoft.com/office/word/2012/wordml" xmlns:w16cid="http://schemas.microsoft.com/office/word/2016/wordml/cid" xmlns:w16se="http://schemas.microsoft.com/office/word/2015/wordml/symex" xmlns:wpg="http://schemas.microsoft.com/office/word/2010/wordprocessingGroup" xmlns:wpi="http://schemas.microsoft.com/office/word/2010/wordprocessingInk" xmlns:wne="http://schemas.microsoft.com/office/word/2006/wordml" xmlns:wps="http://schemas.microsoft.com/office/word/2010/wordprocessingShape" mc:Ignorable="w14 w15 w16se w16cid wp14">
+<w:hdr xmlns:wpc="http://schemas.microsoft.com/office/word/2010/wordprocessingCanvas" xmlns:cx="http://schemas.microsoft.com/office/drawing/2014/chartex" xmlns:cx1="http://schemas.microsoft.com/office/drawing/2015/9/8/chartex" xmlns:cx2="http://schemas.microsoft.com/office/drawing/2015/10/21/chartex" xmlns:cx3="http://schemas.microsoft.com/office/drawing/2016/5/9/chartex" xmlns:cx4="http://schemas.microsoft.com/office/drawing/2016/5/10/chartex" xmlns:cx5="http://schemas.microsoft.com/office/drawing/2016/5/11/chartex" xmlns:cx6="http://schemas.microsoft.com/office/drawing/2016/5/12/chartex" xmlns:cx7="http://schemas.microsoft.com/office/drawing/2016/5/13/chartex" xmlns:cx8="http://schemas.microsoft.com/office/drawing/2016/5/14/chartex" xmlns:mc="http://schemas.openxmlformats.org/markup-compatibility/2006" xmlns:aink="http://schemas.microsoft.com/office/drawing/2016/ink" xmlns:am3d="http://schemas.microsoft.com/office/drawing/2017/model3d" xmlns:o="urn:schemas-microsoft-com:office:office" xmlns:r="http://schemas.openxmlformats.org/officeDocument/2006/relationships" xmlns:m="http://schemas.openxmlformats.org/officeDocument/2006/math" xmlns:v="urn:schemas-microsoft-com:vml" xmlns:wp14="http://schemas.microsoft.com/office/word/2010/wordprocessingDrawing" xmlns:wp="http://schemas.openxmlformats.org/drawingml/2006/wordprocessingDrawing" xmlns:w10="urn:schemas-microsoft-com:office:word" xmlns:w="http://schemas.openxmlformats.org/wordprocessingml/2006/main" xmlns:w14="http://schemas.microsoft.com/office/word/2010/wordml" xmlns:w15="http://schemas.microsoft.com/office/word/2012/wordml" xmlns:w16cex="http://schemas.microsoft.com/office/word/2018/wordml/cex" xmlns:w16cid="http://schemas.microsoft.com/office/word/2016/wordml/cid" xmlns:w16="http://schemas.microsoft.com/office/word/2018/wordml" xmlns:w16se="http://schemas.microsoft.com/office/word/2015/wordml/symex" xmlns:wpg="http://schemas.microsoft.com/office/word/2010/wordprocessingGroup" xmlns:wpi="http://schemas.microsoft.com/office/word/2010/wordprocessingInk" xmlns:wne="http://schemas.microsoft.com/office/word/2006/wordml" xmlns:wps="http://schemas.microsoft.com/office/word/2010/wordprocessingShape" mc:Ignorable="w14 w15 w16se w16cid w16 w16cex wp14">
   <w:p>
     <w:pPr>
       <w:pStyle w:val="Header"/>
@@ -11086,7 +11343,7 @@
 </file>
 
 <file path=word/header7.xml><?xml version="1.0" encoding="utf-8"?>
-<w:hdr xmlns:wpc="http://schemas.microsoft.com/office/word/2010/wordprocessingCanvas" xmlns:cx="http://schemas.microsoft.com/office/drawing/2014/chartex" xmlns:cx1="http://schemas.microsoft.com/office/drawing/2015/9/8/chartex" xmlns:cx2="http://schemas.microsoft.com/office/drawing/2015/10/21/chartex" xmlns:cx3="http://schemas.microsoft.com/office/drawing/2016/5/9/chartex" xmlns:cx4="http://schemas.microsoft.com/office/drawing/2016/5/10/chartex" xmlns:cx5="http://schemas.microsoft.com/office/drawing/2016/5/11/chartex" xmlns:cx6="http://schemas.microsoft.com/office/drawing/2016/5/12/chartex" xmlns:cx7="http://schemas.microsoft.com/office/drawing/2016/5/13/chartex" xmlns:cx8="http://schemas.microsoft.com/office/drawing/2016/5/14/chartex" xmlns:mc="http://schemas.openxmlformats.org/markup-compatibility/2006" xmlns:aink="http://schemas.microsoft.com/office/drawing/2016/ink" xmlns:am3d="http://schemas.microsoft.com/office/drawing/2017/model3d" xmlns:o="urn:schemas-microsoft-com:office:office" xmlns:r="http://schemas.openxmlformats.org/officeDocument/2006/relationships" xmlns:m="http://schemas.openxmlformats.org/officeDocument/2006/math" xmlns:v="urn:schemas-microsoft-com:vml" xmlns:wp14="http://schemas.microsoft.com/office/word/2010/wordprocessingDrawing" xmlns:wp="http://schemas.openxmlformats.org/drawingml/2006/wordprocessingDrawing" xmlns:w10="urn:schemas-microsoft-com:office:word" xmlns:w="http://schemas.openxmlformats.org/wordprocessingml/2006/main" xmlns:w14="http://schemas.microsoft.com/office/word/2010/wordml" xmlns:w15="http://schemas.microsoft.com/office/word/2012/wordml" xmlns:w16cid="http://schemas.microsoft.com/office/word/2016/wordml/cid" xmlns:w16se="http://schemas.microsoft.com/office/word/2015/wordml/symex" xmlns:wpg="http://schemas.microsoft.com/office/word/2010/wordprocessingGroup" xmlns:wpi="http://schemas.microsoft.com/office/word/2010/wordprocessingInk" xmlns:wne="http://schemas.microsoft.com/office/word/2006/wordml" xmlns:wps="http://schemas.microsoft.com/office/word/2010/wordprocessingShape" mc:Ignorable="w14 w15 w16se w16cid wp14">
+<w:hdr xmlns:wpc="http://schemas.microsoft.com/office/word/2010/wordprocessingCanvas" xmlns:cx="http://schemas.microsoft.com/office/drawing/2014/chartex" xmlns:cx1="http://schemas.microsoft.com/office/drawing/2015/9/8/chartex" xmlns:cx2="http://schemas.microsoft.com/office/drawing/2015/10/21/chartex" xmlns:cx3="http://schemas.microsoft.com/office/drawing/2016/5/9/chartex" xmlns:cx4="http://schemas.microsoft.com/office/drawing/2016/5/10/chartex" xmlns:cx5="http://schemas.microsoft.com/office/drawing/2016/5/11/chartex" xmlns:cx6="http://schemas.microsoft.com/office/drawing/2016/5/12/chartex" xmlns:cx7="http://schemas.microsoft.com/office/drawing/2016/5/13/chartex" xmlns:cx8="http://schemas.microsoft.com/office/drawing/2016/5/14/chartex" xmlns:mc="http://schemas.openxmlformats.org/markup-compatibility/2006" xmlns:aink="http://schemas.microsoft.com/office/drawing/2016/ink" xmlns:am3d="http://schemas.microsoft.com/office/drawing/2017/model3d" xmlns:o="urn:schemas-microsoft-com:office:office" xmlns:r="http://schemas.openxmlformats.org/officeDocument/2006/relationships" xmlns:m="http://schemas.openxmlformats.org/officeDocument/2006/math" xmlns:v="urn:schemas-microsoft-com:vml" xmlns:wp14="http://schemas.microsoft.com/office/word/2010/wordprocessingDrawing" xmlns:wp="http://schemas.openxmlformats.org/drawingml/2006/wordprocessingDrawing" xmlns:w10="urn:schemas-microsoft-com:office:word" xmlns:w="http://schemas.openxmlformats.org/wordprocessingml/2006/main" xmlns:w14="http://schemas.microsoft.com/office/word/2010/wordml" xmlns:w15="http://schemas.microsoft.com/office/word/2012/wordml" xmlns:w16cex="http://schemas.microsoft.com/office/word/2018/wordml/cex" xmlns:w16cid="http://schemas.microsoft.com/office/word/2016/wordml/cid" xmlns:w16="http://schemas.microsoft.com/office/word/2018/wordml" xmlns:w16se="http://schemas.microsoft.com/office/word/2015/wordml/symex" xmlns:wpg="http://schemas.microsoft.com/office/word/2010/wordprocessingGroup" xmlns:wpi="http://schemas.microsoft.com/office/word/2010/wordprocessingInk" xmlns:wne="http://schemas.microsoft.com/office/word/2006/wordml" xmlns:wps="http://schemas.microsoft.com/office/word/2010/wordprocessingShape" mc:Ignorable="w14 w15 w16se w16cid w16 w16cex wp14">
   <w:p>
     <w:pPr>
       <w:pStyle w:val="Header"/>
@@ -11110,7 +11367,7 @@
 </file>
 
 <file path=word/header8.xml><?xml version="1.0" encoding="utf-8"?>
-<w:hdr xmlns:wpc="http://schemas.microsoft.com/office/word/2010/wordprocessingCanvas" xmlns:cx="http://schemas.microsoft.com/office/drawing/2014/chartex" xmlns:cx1="http://schemas.microsoft.com/office/drawing/2015/9/8/chartex" xmlns:cx2="http://schemas.microsoft.com/office/drawing/2015/10/21/chartex" xmlns:cx3="http://schemas.microsoft.com/office/drawing/2016/5/9/chartex" xmlns:cx4="http://schemas.microsoft.com/office/drawing/2016/5/10/chartex" xmlns:cx5="http://schemas.microsoft.com/office/drawing/2016/5/11/chartex" xmlns:cx6="http://schemas.microsoft.com/office/drawing/2016/5/12/chartex" xmlns:cx7="http://schemas.microsoft.com/office/drawing/2016/5/13/chartex" xmlns:cx8="http://schemas.microsoft.com/office/drawing/2016/5/14/chartex" xmlns:mc="http://schemas.openxmlformats.org/markup-compatibility/2006" xmlns:aink="http://schemas.microsoft.com/office/drawing/2016/ink" xmlns:am3d="http://schemas.microsoft.com/office/drawing/2017/model3d" xmlns:o="urn:schemas-microsoft-com:office:office" xmlns:r="http://schemas.openxmlformats.org/officeDocument/2006/relationships" xmlns:m="http://schemas.openxmlformats.org/officeDocument/2006/math" xmlns:v="urn:schemas-microsoft-com:vml" xmlns:wp14="http://schemas.microsoft.com/office/word/2010/wordprocessingDrawing" xmlns:wp="http://schemas.openxmlformats.org/drawingml/2006/wordprocessingDrawing" xmlns:w10="urn:schemas-microsoft-com:office:word" xmlns:w="http://schemas.openxmlformats.org/wordprocessingml/2006/main" xmlns:w14="http://schemas.microsoft.com/office/word/2010/wordml" xmlns:w15="http://schemas.microsoft.com/office/word/2012/wordml" xmlns:w16cid="http://schemas.microsoft.com/office/word/2016/wordml/cid" xmlns:w16se="http://schemas.microsoft.com/office/word/2015/wordml/symex" xmlns:wpg="http://schemas.microsoft.com/office/word/2010/wordprocessingGroup" xmlns:wpi="http://schemas.microsoft.com/office/word/2010/wordprocessingInk" xmlns:wne="http://schemas.microsoft.com/office/word/2006/wordml" xmlns:wps="http://schemas.microsoft.com/office/word/2010/wordprocessingShape" mc:Ignorable="w14 w15 w16se w16cid wp14">
+<w:hdr xmlns:wpc="http://schemas.microsoft.com/office/word/2010/wordprocessingCanvas" xmlns:cx="http://schemas.microsoft.com/office/drawing/2014/chartex" xmlns:cx1="http://schemas.microsoft.com/office/drawing/2015/9/8/chartex" xmlns:cx2="http://schemas.microsoft.com/office/drawing/2015/10/21/chartex" xmlns:cx3="http://schemas.microsoft.com/office/drawing/2016/5/9/chartex" xmlns:cx4="http://schemas.microsoft.com/office/drawing/2016/5/10/chartex" xmlns:cx5="http://schemas.microsoft.com/office/drawing/2016/5/11/chartex" xmlns:cx6="http://schemas.microsoft.com/office/drawing/2016/5/12/chartex" xmlns:cx7="http://schemas.microsoft.com/office/drawing/2016/5/13/chartex" xmlns:cx8="http://schemas.microsoft.com/office/drawing/2016/5/14/chartex" xmlns:mc="http://schemas.openxmlformats.org/markup-compatibility/2006" xmlns:aink="http://schemas.microsoft.com/office/drawing/2016/ink" xmlns:am3d="http://schemas.microsoft.com/office/drawing/2017/model3d" xmlns:o="urn:schemas-microsoft-com:office:office" xmlns:r="http://schemas.openxmlformats.org/officeDocument/2006/relationships" xmlns:m="http://schemas.openxmlformats.org/officeDocument/2006/math" xmlns:v="urn:schemas-microsoft-com:vml" xmlns:wp14="http://schemas.microsoft.com/office/word/2010/wordprocessingDrawing" xmlns:wp="http://schemas.openxmlformats.org/drawingml/2006/wordprocessingDrawing" xmlns:w10="urn:schemas-microsoft-com:office:word" xmlns:w="http://schemas.openxmlformats.org/wordprocessingml/2006/main" xmlns:w14="http://schemas.microsoft.com/office/word/2010/wordml" xmlns:w15="http://schemas.microsoft.com/office/word/2012/wordml" xmlns:w16cex="http://schemas.microsoft.com/office/word/2018/wordml/cex" xmlns:w16cid="http://schemas.microsoft.com/office/word/2016/wordml/cid" xmlns:w16="http://schemas.microsoft.com/office/word/2018/wordml" xmlns:w16se="http://schemas.microsoft.com/office/word/2015/wordml/symex" xmlns:wpg="http://schemas.microsoft.com/office/word/2010/wordprocessingGroup" xmlns:wpi="http://schemas.microsoft.com/office/word/2010/wordprocessingInk" xmlns:wne="http://schemas.microsoft.com/office/word/2006/wordml" xmlns:wps="http://schemas.microsoft.com/office/word/2010/wordprocessingShape" mc:Ignorable="w14 w15 w16se w16cid w16 w16cex wp14">
   <w:p>
     <w:pPr>
       <w:pStyle w:val="Header"/>
@@ -11134,7 +11391,7 @@
 </file>
 
 <file path=word/header9.xml><?xml version="1.0" encoding="utf-8"?>
-<w:hdr xmlns:wpc="http://schemas.microsoft.com/office/word/2010/wordprocessingCanvas" xmlns:cx="http://schemas.microsoft.com/office/drawing/2014/chartex" xmlns:cx1="http://schemas.microsoft.com/office/drawing/2015/9/8/chartex" xmlns:cx2="http://schemas.microsoft.com/office/drawing/2015/10/21/chartex" xmlns:cx3="http://schemas.microsoft.com/office/drawing/2016/5/9/chartex" xmlns:cx4="http://schemas.microsoft.com/office/drawing/2016/5/10/chartex" xmlns:cx5="http://schemas.microsoft.com/office/drawing/2016/5/11/chartex" xmlns:cx6="http://schemas.microsoft.com/office/drawing/2016/5/12/chartex" xmlns:cx7="http://schemas.microsoft.com/office/drawing/2016/5/13/chartex" xmlns:cx8="http://schemas.microsoft.com/office/drawing/2016/5/14/chartex" xmlns:mc="http://schemas.openxmlformats.org/markup-compatibility/2006" xmlns:aink="http://schemas.microsoft.com/office/drawing/2016/ink" xmlns:am3d="http://schemas.microsoft.com/office/drawing/2017/model3d" xmlns:o="urn:schemas-microsoft-com:office:office" xmlns:r="http://schemas.openxmlformats.org/officeDocument/2006/relationships" xmlns:m="http://schemas.openxmlformats.org/officeDocument/2006/math" xmlns:v="urn:schemas-microsoft-com:vml" xmlns:wp14="http://schemas.microsoft.com/office/word/2010/wordprocessingDrawing" xmlns:wp="http://schemas.openxmlformats.org/drawingml/2006/wordprocessingDrawing" xmlns:w10="urn:schemas-microsoft-com:office:word" xmlns:w="http://schemas.openxmlformats.org/wordprocessingml/2006/main" xmlns:w14="http://schemas.microsoft.com/office/word/2010/wordml" xmlns:w15="http://schemas.microsoft.com/office/word/2012/wordml" xmlns:w16cid="http://schemas.microsoft.com/office/word/2016/wordml/cid" xmlns:w16se="http://schemas.microsoft.com/office/word/2015/wordml/symex" xmlns:wpg="http://schemas.microsoft.com/office/word/2010/wordprocessingGroup" xmlns:wpi="http://schemas.microsoft.com/office/word/2010/wordprocessingInk" xmlns:wne="http://schemas.microsoft.com/office/word/2006/wordml" xmlns:wps="http://schemas.microsoft.com/office/word/2010/wordprocessingShape" mc:Ignorable="w14 w15 w16se w16cid wp14">
+<w:hdr xmlns:wpc="http://schemas.microsoft.com/office/word/2010/wordprocessingCanvas" xmlns:cx="http://schemas.microsoft.com/office/drawing/2014/chartex" xmlns:cx1="http://schemas.microsoft.com/office/drawing/2015/9/8/chartex" xmlns:cx2="http://schemas.microsoft.com/office/drawing/2015/10/21/chartex" xmlns:cx3="http://schemas.microsoft.com/office/drawing/2016/5/9/chartex" xmlns:cx4="http://schemas.microsoft.com/office/drawing/2016/5/10/chartex" xmlns:cx5="http://schemas.microsoft.com/office/drawing/2016/5/11/chartex" xmlns:cx6="http://schemas.microsoft.com/office/drawing/2016/5/12/chartex" xmlns:cx7="http://schemas.microsoft.com/office/drawing/2016/5/13/chartex" xmlns:cx8="http://schemas.microsoft.com/office/drawing/2016/5/14/chartex" xmlns:mc="http://schemas.openxmlformats.org/markup-compatibility/2006" xmlns:aink="http://schemas.microsoft.com/office/drawing/2016/ink" xmlns:am3d="http://schemas.microsoft.com/office/drawing/2017/model3d" xmlns:o="urn:schemas-microsoft-com:office:office" xmlns:r="http://schemas.openxmlformats.org/officeDocument/2006/relationships" xmlns:m="http://schemas.openxmlformats.org/officeDocument/2006/math" xmlns:v="urn:schemas-microsoft-com:vml" xmlns:wp14="http://schemas.microsoft.com/office/word/2010/wordprocessingDrawing" xmlns:wp="http://schemas.openxmlformats.org/drawingml/2006/wordprocessingDrawing" xmlns:w10="urn:schemas-microsoft-com:office:word" xmlns:w="http://schemas.openxmlformats.org/wordprocessingml/2006/main" xmlns:w14="http://schemas.microsoft.com/office/word/2010/wordml" xmlns:w15="http://schemas.microsoft.com/office/word/2012/wordml" xmlns:w16cex="http://schemas.microsoft.com/office/word/2018/wordml/cex" xmlns:w16cid="http://schemas.microsoft.com/office/word/2016/wordml/cid" xmlns:w16="http://schemas.microsoft.com/office/word/2018/wordml" xmlns:w16se="http://schemas.microsoft.com/office/word/2015/wordml/symex" xmlns:wpg="http://schemas.microsoft.com/office/word/2010/wordprocessingGroup" xmlns:wpi="http://schemas.microsoft.com/office/word/2010/wordprocessingInk" xmlns:wne="http://schemas.microsoft.com/office/word/2006/wordml" xmlns:wps="http://schemas.microsoft.com/office/word/2010/wordprocessingShape" mc:Ignorable="w14 w15 w16se w16cid w16 w16cex wp14">
   <w:p>
     <w:pPr>
       <w:pStyle w:val="Header"/>
@@ -11158,7 +11415,7 @@
 </file>
 
 <file path=word/numbering.xml><?xml version="1.0" encoding="utf-8"?>
-<w:numbering xmlns:wpc="http://schemas.microsoft.com/office/word/2010/wordprocessingCanvas" xmlns:cx="http://schemas.microsoft.com/office/drawing/2014/chartex" xmlns:cx1="http://schemas.microsoft.com/office/drawing/2015/9/8/chartex" xmlns:cx2="http://schemas.microsoft.com/office/drawing/2015/10/21/chartex" xmlns:cx3="http://schemas.microsoft.com/office/drawing/2016/5/9/chartex" xmlns:cx4="http://schemas.microsoft.com/office/drawing/2016/5/10/chartex" xmlns:cx5="http://schemas.microsoft.com/office/drawing/2016/5/11/chartex" xmlns:cx6="http://schemas.microsoft.com/office/drawing/2016/5/12/chartex" xmlns:cx7="http://schemas.microsoft.com/office/drawing/2016/5/13/chartex" xmlns:cx8="http://schemas.microsoft.com/office/drawing/2016/5/14/chartex" xmlns:mc="http://schemas.openxmlformats.org/markup-compatibility/2006" xmlns:aink="http://schemas.microsoft.com/office/drawing/2016/ink" xmlns:am3d="http://schemas.microsoft.com/office/drawing/2017/model3d" xmlns:o="urn:schemas-microsoft-com:office:office" xmlns:r="http://schemas.openxmlformats.org/officeDocument/2006/relationships" xmlns:m="http://schemas.openxmlformats.org/officeDocument/2006/math" xmlns:v="urn:schemas-microsoft-com:vml" xmlns:wp14="http://schemas.microsoft.com/office/word/2010/wordprocessingDrawing" xmlns:wp="http://schemas.openxmlformats.org/drawingml/2006/wordprocessingDrawing" xmlns:w10="urn:schemas-microsoft-com:office:word" xmlns:w="http://schemas.openxmlformats.org/wordprocessingml/2006/main" xmlns:w14="http://schemas.microsoft.com/office/word/2010/wordml" xmlns:w15="http://schemas.microsoft.com/office/word/2012/wordml" xmlns:w16cid="http://schemas.microsoft.com/office/word/2016/wordml/cid" xmlns:w16se="http://schemas.microsoft.com/office/word/2015/wordml/symex" xmlns:wpg="http://schemas.microsoft.com/office/word/2010/wordprocessingGroup" xmlns:wpi="http://schemas.microsoft.com/office/word/2010/wordprocessingInk" xmlns:wne="http://schemas.microsoft.com/office/word/2006/wordml" xmlns:wps="http://schemas.microsoft.com/office/word/2010/wordprocessingShape" mc:Ignorable="w14 w15 w16se w16cid wp14">
+<w:numbering xmlns:wpc="http://schemas.microsoft.com/office/word/2010/wordprocessingCanvas" xmlns:cx="http://schemas.microsoft.com/office/drawing/2014/chartex" xmlns:cx1="http://schemas.microsoft.com/office/drawing/2015/9/8/chartex" xmlns:cx2="http://schemas.microsoft.com/office/drawing/2015/10/21/chartex" xmlns:cx3="http://schemas.microsoft.com/office/drawing/2016/5/9/chartex" xmlns:cx4="http://schemas.microsoft.com/office/drawing/2016/5/10/chartex" xmlns:cx5="http://schemas.microsoft.com/office/drawing/2016/5/11/chartex" xmlns:cx6="http://schemas.microsoft.com/office/drawing/2016/5/12/chartex" xmlns:cx7="http://schemas.microsoft.com/office/drawing/2016/5/13/chartex" xmlns:cx8="http://schemas.microsoft.com/office/drawing/2016/5/14/chartex" xmlns:mc="http://schemas.openxmlformats.org/markup-compatibility/2006" xmlns:aink="http://schemas.microsoft.com/office/drawing/2016/ink" xmlns:am3d="http://schemas.microsoft.com/office/drawing/2017/model3d" xmlns:o="urn:schemas-microsoft-com:office:office" xmlns:r="http://schemas.openxmlformats.org/officeDocument/2006/relationships" xmlns:m="http://schemas.openxmlformats.org/officeDocument/2006/math" xmlns:v="urn:schemas-microsoft-com:vml" xmlns:wp14="http://schemas.microsoft.com/office/word/2010/wordprocessingDrawing" xmlns:wp="http://schemas.openxmlformats.org/drawingml/2006/wordprocessingDrawing" xmlns:w10="urn:schemas-microsoft-com:office:word" xmlns:w="http://schemas.openxmlformats.org/wordprocessingml/2006/main" xmlns:w14="http://schemas.microsoft.com/office/word/2010/wordml" xmlns:w15="http://schemas.microsoft.com/office/word/2012/wordml" xmlns:w16cex="http://schemas.microsoft.com/office/word/2018/wordml/cex" xmlns:w16cid="http://schemas.microsoft.com/office/word/2016/wordml/cid" xmlns:w16="http://schemas.microsoft.com/office/word/2018/wordml" xmlns:w16se="http://schemas.microsoft.com/office/word/2015/wordml/symex" xmlns:wpg="http://schemas.microsoft.com/office/word/2010/wordprocessingGroup" xmlns:wpi="http://schemas.microsoft.com/office/word/2010/wordprocessingInk" xmlns:wne="http://schemas.microsoft.com/office/word/2006/wordml" xmlns:wps="http://schemas.microsoft.com/office/word/2010/wordprocessingShape" mc:Ignorable="w14 w15 w16se w16cid w16 w16cex wp14">
   <w:abstractNum w:abstractNumId="0" w15:restartNumberingAfterBreak="0">
     <w:nsid w:val="FFFFFFFB"/>
     <w:multiLevelType w:val="multilevel"/>
@@ -12191,8 +12448,16 @@
 </w:numbering>
 </file>
 
+<file path=word/people.xml><?xml version="1.0" encoding="utf-8"?>
+<w15:people xmlns:wpc="http://schemas.microsoft.com/office/word/2010/wordprocessingCanvas" xmlns:cx="http://schemas.microsoft.com/office/drawing/2014/chartex" xmlns:cx1="http://schemas.microsoft.com/office/drawing/2015/9/8/chartex" xmlns:cx2="http://schemas.microsoft.com/office/drawing/2015/10/21/chartex" xmlns:cx3="http://schemas.microsoft.com/office/drawing/2016/5/9/chartex" xmlns:cx4="http://schemas.microsoft.com/office/drawing/2016/5/10/chartex" xmlns:cx5="http://schemas.microsoft.com/office/drawing/2016/5/11/chartex" xmlns:cx6="http://schemas.microsoft.com/office/drawing/2016/5/12/chartex" xmlns:cx7="http://schemas.microsoft.com/office/drawing/2016/5/13/chartex" xmlns:cx8="http://schemas.microsoft.com/office/drawing/2016/5/14/chartex" xmlns:mc="http://schemas.openxmlformats.org/markup-compatibility/2006" xmlns:aink="http://schemas.microsoft.com/office/drawing/2016/ink" xmlns:am3d="http://schemas.microsoft.com/office/drawing/2017/model3d" xmlns:o="urn:schemas-microsoft-com:office:office" xmlns:r="http://schemas.openxmlformats.org/officeDocument/2006/relationships" xmlns:m="http://schemas.openxmlformats.org/officeDocument/2006/math" xmlns:v="urn:schemas-microsoft-com:vml" xmlns:wp14="http://schemas.microsoft.com/office/word/2010/wordprocessingDrawing" xmlns:wp="http://schemas.openxmlformats.org/drawingml/2006/wordprocessingDrawing" xmlns:w10="urn:schemas-microsoft-com:office:word" xmlns:w="http://schemas.openxmlformats.org/wordprocessingml/2006/main" xmlns:w14="http://schemas.microsoft.com/office/word/2010/wordml" xmlns:w15="http://schemas.microsoft.com/office/word/2012/wordml" xmlns:w16cex="http://schemas.microsoft.com/office/word/2018/wordml/cex" xmlns:w16cid="http://schemas.microsoft.com/office/word/2016/wordml/cid" xmlns:w16="http://schemas.microsoft.com/office/word/2018/wordml" xmlns:w16se="http://schemas.microsoft.com/office/word/2015/wordml/symex" xmlns:wpg="http://schemas.microsoft.com/office/word/2010/wordprocessingGroup" xmlns:wpi="http://schemas.microsoft.com/office/word/2010/wordprocessingInk" xmlns:wne="http://schemas.microsoft.com/office/word/2006/wordml" xmlns:wps="http://schemas.microsoft.com/office/word/2010/wordprocessingShape" mc:Ignorable="w14 w15 w16se w16cid w16 w16cex wp14">
+  <w15:person w15:author="Jonathan Roman">
+    <w15:presenceInfo w15:providerId="Windows Live" w15:userId="3eb3d1642d8adc84"/>
+  </w15:person>
+</w15:people>
+</file>
+
 <file path=word/styles.xml><?xml version="1.0" encoding="utf-8"?>
-<w:styles xmlns:mc="http://schemas.openxmlformats.org/markup-compatibility/2006" xmlns:r="http://schemas.openxmlformats.org/officeDocument/2006/relationships" xmlns:w="http://schemas.openxmlformats.org/wordprocessingml/2006/main" xmlns:w14="http://schemas.microsoft.com/office/word/2010/wordml" xmlns:w15="http://schemas.microsoft.com/office/word/2012/wordml" xmlns:w16cid="http://schemas.microsoft.com/office/word/2016/wordml/cid" xmlns:w16se="http://schemas.microsoft.com/office/word/2015/wordml/symex" mc:Ignorable="w14 w15 w16se w16cid">
+<w:styles xmlns:mc="http://schemas.openxmlformats.org/markup-compatibility/2006" xmlns:r="http://schemas.openxmlformats.org/officeDocument/2006/relationships" xmlns:w="http://schemas.openxmlformats.org/wordprocessingml/2006/main" xmlns:w14="http://schemas.microsoft.com/office/word/2010/wordml" xmlns:w15="http://schemas.microsoft.com/office/word/2012/wordml" xmlns:w16cex="http://schemas.microsoft.com/office/word/2018/wordml/cex" xmlns:w16cid="http://schemas.microsoft.com/office/word/2016/wordml/cid" xmlns:w16="http://schemas.microsoft.com/office/word/2018/wordml" xmlns:w16se="http://schemas.microsoft.com/office/word/2015/wordml/symex" mc:Ignorable="w14 w15 w16se w16cid w16 w16cex">
   <w:docDefaults>
     <w:rPrDefault>
       <w:rPr>
@@ -13793,7 +14058,7 @@
 </file>
 
 <file path=customXml/itemProps1.xml><?xml version="1.0" encoding="utf-8"?>
-<ds:datastoreItem xmlns:ds="http://schemas.openxmlformats.org/officeDocument/2006/customXml" ds:itemID="{C4B84236-2293-7744-A28E-26ADE6E677E7}">
+<ds:datastoreItem xmlns:ds="http://schemas.openxmlformats.org/officeDocument/2006/customXml" ds:itemID="{72476EF0-C31C-40C0-93CB-55A32555791A}">
   <ds:schemaRefs>
     <ds:schemaRef ds:uri="http://schemas.openxmlformats.org/officeDocument/2006/bibliography"/>
   </ds:schemaRefs>

</xml_diff>